<commit_message>
Complete Report of PCR
</commit_message>
<xml_diff>
--- a/ML_Assignment2_Report.docx
+++ b/ML_Assignment2_Report.docx
@@ -59,7 +59,7 @@
     </w:p>
     <w:p>
       <w:pPr>
-        <w:pStyle w:val="Pagenumber"/>
+        <w:pStyle w:val="10"/>
         <w:rPr>
           <w:rFonts w:ascii="Times New Roman" w:hAnsi="Times New Roman"/>
         </w:rPr>
@@ -67,7 +67,7 @@
     </w:p>
     <w:p>
       <w:pPr>
-        <w:pStyle w:val="Pagenumber"/>
+        <w:pStyle w:val="10"/>
         <w:rPr>
           <w:rFonts w:ascii="Times New Roman" w:hAnsi="Times New Roman"/>
         </w:rPr>
@@ -128,7 +128,6 @@
         <w:pStyle w:val="a7"/>
         <w:ind w:firstLine="0"/>
         <w:rPr>
-          <w:rFonts w:hint="eastAsia"/>
           <w:lang w:eastAsia="zh-CN"/>
         </w:rPr>
       </w:pPr>
@@ -238,7 +237,6 @@
         <w:pStyle w:val="a7"/>
         <w:ind w:firstLine="0"/>
         <w:rPr>
-          <w:rFonts w:hint="eastAsia"/>
           <w:i w:val="0"/>
           <w:lang w:eastAsia="zh-CN"/>
         </w:rPr>
@@ -487,7 +485,6 @@
       <w:pPr>
         <w:jc w:val="both"/>
         <w:rPr>
-          <w:rFonts w:hint="eastAsia"/>
           <w:sz w:val="20"/>
           <w:lang w:eastAsia="zh-CN"/>
         </w:rPr>
@@ -649,7 +646,6 @@
       <w:pPr>
         <w:pStyle w:val="51"/>
         <w:rPr>
-          <w:rFonts w:hint="eastAsia"/>
           <w:bCs w:val="0"/>
           <w:i w:val="0"/>
           <w:iCs w:val="0"/>
@@ -819,7 +815,6 @@
     <w:p>
       <w:pPr>
         <w:rPr>
-          <w:rFonts w:hint="eastAsia"/>
           <w:sz w:val="20"/>
           <w:lang w:eastAsia="zh-CN"/>
         </w:rPr>
@@ -953,7 +948,6 @@
       <w:pPr>
         <w:pStyle w:val="51"/>
         <w:rPr>
-          <w:rFonts w:hint="eastAsia"/>
           <w:bCs w:val="0"/>
           <w:i w:val="0"/>
           <w:iCs w:val="0"/>
@@ -983,18 +977,7 @@
           <w:lang w:eastAsia="zh-CN"/>
         </w:rPr>
         <w:lastRenderedPageBreak/>
-        <w:t xml:space="preserve">2.2 </w:t>
-      </w:r>
-      <w:r>
-        <w:rPr>
-          <w:bCs w:val="0"/>
-          <w:i w:val="0"/>
-          <w:iCs w:val="0"/>
-          <w:sz w:val="20"/>
-          <w:szCs w:val="20"/>
-          <w:lang w:eastAsia="zh-CN"/>
-        </w:rPr>
-        <w:t>Data Information</w:t>
+        <w:t>2.2 Data Information</w:t>
       </w:r>
     </w:p>
     <w:p>
@@ -1015,7 +998,6 @@
       <w:pPr>
         <w:jc w:val="both"/>
         <w:rPr>
-          <w:rFonts w:hint="eastAsia"/>
           <w:sz w:val="20"/>
           <w:lang w:eastAsia="zh-CN"/>
         </w:rPr>
@@ -1028,7 +1010,6 @@
       </w:pPr>
       <w:r>
         <w:rPr>
-          <w:rFonts w:hint="eastAsia"/>
           <w:sz w:val="20"/>
           <w:lang w:eastAsia="zh-CN"/>
         </w:rPr>
@@ -1067,25 +1048,31 @@
         </w:rPr>
       </w:pPr>
       <w:r>
-        <w:t xml:space="preserve">figure </w:t>
-      </w:r>
-      <w:r>
-        <w:fldChar w:fldCharType="begin"/>
-      </w:r>
-      <w:r>
-        <w:instrText xml:space="preserve"> SEQ figure \* ARABIC </w:instrText>
-      </w:r>
-      <w:r>
-        <w:fldChar w:fldCharType="separate"/>
-      </w:r>
-      <w:r>
-        <w:rPr>
-          <w:noProof/>
-        </w:rPr>
-        <w:t>1</w:t>
-      </w:r>
-      <w:r>
-        <w:fldChar w:fldCharType="end"/>
+        <w:rPr>
+          <w:rFonts w:hint="eastAsia"/>
+          <w:lang w:eastAsia="zh-CN"/>
+        </w:rPr>
+        <w:t>F</w:t>
+      </w:r>
+      <w:r>
+        <w:t>ig</w:t>
+      </w:r>
+      <w:r>
+        <w:t>.</w:t>
+      </w:r>
+      <w:r>
+        <w:t xml:space="preserve"> </w:t>
+      </w:r>
+      <w:fldSimple w:instr=" SEQ figure \* ARABIC ">
+        <w:r>
+          <w:rPr>
+            <w:noProof/>
+          </w:rPr>
+          <w:t>1</w:t>
+        </w:r>
+      </w:fldSimple>
+      <w:r>
+        <w:t>.</w:t>
       </w:r>
       <w:r>
         <w:rPr>
@@ -1135,7 +1122,7 @@
       </w:pPr>
       <w:r>
         <w:pict w14:anchorId="65F27B80">
-          <v:shape id="_x0000_i1027" type="#_x0000_t75" style="width:243.4pt;height:220.3pt">
+          <v:shape id="_x0000_i1026" type="#_x0000_t75" style="width:243.4pt;height:220.3pt">
             <v:imagedata r:id="rId7" o:title="Seaborn Heatg Imnportance"/>
           </v:shape>
         </w:pict>
@@ -1147,25 +1134,25 @@
         <w:jc w:val="center"/>
       </w:pPr>
       <w:r>
-        <w:t xml:space="preserve">figure </w:t>
-      </w:r>
-      <w:r>
-        <w:fldChar w:fldCharType="begin"/>
-      </w:r>
-      <w:r>
-        <w:instrText xml:space="preserve"> SEQ figure \* ARABIC </w:instrText>
-      </w:r>
-      <w:r>
-        <w:fldChar w:fldCharType="separate"/>
-      </w:r>
-      <w:r>
-        <w:rPr>
-          <w:noProof/>
-        </w:rPr>
-        <w:t>2</w:t>
-      </w:r>
-      <w:r>
-        <w:fldChar w:fldCharType="end"/>
+        <w:rPr>
+          <w:rFonts w:hint="eastAsia"/>
+          <w:lang w:eastAsia="zh-CN"/>
+        </w:rPr>
+        <w:t>F</w:t>
+      </w:r>
+      <w:r>
+        <w:t xml:space="preserve">ig. </w:t>
+      </w:r>
+      <w:fldSimple w:instr=" SEQ figure \* ARABIC ">
+        <w:r>
+          <w:rPr>
+            <w:noProof/>
+          </w:rPr>
+          <w:t>2</w:t>
+        </w:r>
+      </w:fldSimple>
+      <w:r>
+        <w:t>.</w:t>
       </w:r>
       <w:r>
         <w:t xml:space="preserve"> </w:t>
@@ -1240,7 +1227,7 @@
           <w:lang w:eastAsia="zh-CN"/>
         </w:rPr>
         <w:pict w14:anchorId="5FB9B27D">
-          <v:shape id="_x0000_i1029" type="#_x0000_t75" style="width:242.85pt;height:161.2pt">
+          <v:shape id="_x0000_i1027" type="#_x0000_t75" style="width:242.85pt;height:161.2pt">
             <v:imagedata r:id="rId8" o:title="barchart"/>
           </v:shape>
         </w:pict>
@@ -1252,25 +1239,25 @@
         <w:jc w:val="center"/>
       </w:pPr>
       <w:r>
-        <w:t xml:space="preserve">figure </w:t>
-      </w:r>
-      <w:r>
-        <w:fldChar w:fldCharType="begin"/>
-      </w:r>
-      <w:r>
-        <w:instrText xml:space="preserve"> SEQ figure \* ARABIC </w:instrText>
-      </w:r>
-      <w:r>
-        <w:fldChar w:fldCharType="separate"/>
-      </w:r>
-      <w:r>
-        <w:rPr>
-          <w:noProof/>
-        </w:rPr>
-        <w:t>3</w:t>
-      </w:r>
-      <w:r>
-        <w:fldChar w:fldCharType="end"/>
+        <w:rPr>
+          <w:rFonts w:hint="eastAsia"/>
+          <w:lang w:eastAsia="zh-CN"/>
+        </w:rPr>
+        <w:t>F</w:t>
+      </w:r>
+      <w:r>
+        <w:t xml:space="preserve">ig. </w:t>
+      </w:r>
+      <w:fldSimple w:instr=" SEQ figure \* ARABIC ">
+        <w:r>
+          <w:rPr>
+            <w:noProof/>
+          </w:rPr>
+          <w:t>3</w:t>
+        </w:r>
+      </w:fldSimple>
+      <w:r>
+        <w:t>.</w:t>
       </w:r>
       <w:r>
         <w:t xml:space="preserve"> </w:t>
@@ -1299,33 +1286,16 @@
       <w:pPr>
         <w:jc w:val="both"/>
         <w:rPr>
-          <w:rFonts w:hint="eastAsia"/>
-          <w:sz w:val="20"/>
-          <w:lang w:eastAsia="zh-CN"/>
-        </w:rPr>
-      </w:pPr>
-      <w:r>
-        <w:rPr>
-          <w:sz w:val="20"/>
-          <w:lang w:eastAsia="zh-CN"/>
-        </w:rPr>
-        <w:t xml:space="preserve">Then, through data processing operations, the ID column is </w:t>
-      </w:r>
-      <w:proofErr w:type="gramStart"/>
-      <w:r>
-        <w:rPr>
-          <w:sz w:val="20"/>
-          <w:lang w:eastAsia="zh-CN"/>
-        </w:rPr>
-        <w:t>removed</w:t>
-      </w:r>
-      <w:proofErr w:type="gramEnd"/>
-      <w:r>
-        <w:rPr>
-          <w:sz w:val="20"/>
-          <w:lang w:eastAsia="zh-CN"/>
-        </w:rPr>
-        <w:t xml:space="preserve"> and the target column (</w:t>
+          <w:sz w:val="20"/>
+          <w:lang w:eastAsia="zh-CN"/>
+        </w:rPr>
+      </w:pPr>
+      <w:r>
+        <w:rPr>
+          <w:sz w:val="20"/>
+          <w:lang w:eastAsia="zh-CN"/>
+        </w:rPr>
+        <w:t>Then, through data processing operations, the ID column is removed and the target column (</w:t>
       </w:r>
       <w:r>
         <w:rPr>
@@ -1489,12 +1459,11 @@
       </w:pPr>
       <w:r>
         <w:rPr>
-          <w:rFonts w:hint="eastAsia"/>
           <w:sz w:val="20"/>
           <w:lang w:eastAsia="zh-CN"/>
         </w:rPr>
         <w:pict w14:anchorId="15B16FC0">
-          <v:shape id="_x0000_i1031" type="#_x0000_t75" style="width:242.85pt;height:137.55pt">
+          <v:shape id="_x0000_i1028" type="#_x0000_t75" style="width:242.85pt;height:137.55pt">
             <v:imagedata r:id="rId9" o:title="SmotCompare"/>
           </v:shape>
         </w:pict>
@@ -1506,25 +1475,28 @@
         <w:jc w:val="center"/>
       </w:pPr>
       <w:r>
-        <w:t xml:space="preserve">figure </w:t>
-      </w:r>
-      <w:r>
-        <w:fldChar w:fldCharType="begin"/>
-      </w:r>
-      <w:r>
-        <w:instrText xml:space="preserve"> SEQ figure \* ARABIC </w:instrText>
-      </w:r>
-      <w:r>
-        <w:fldChar w:fldCharType="separate"/>
-      </w:r>
-      <w:r>
-        <w:rPr>
-          <w:noProof/>
-        </w:rPr>
-        <w:t>4</w:t>
-      </w:r>
-      <w:r>
-        <w:fldChar w:fldCharType="end"/>
+        <w:rPr>
+          <w:rFonts w:hint="eastAsia"/>
+          <w:lang w:eastAsia="zh-CN"/>
+        </w:rPr>
+        <w:t>F</w:t>
+      </w:r>
+      <w:r>
+        <w:t>ig.</w:t>
+      </w:r>
+      <w:r>
+        <w:t xml:space="preserve"> </w:t>
+      </w:r>
+      <w:fldSimple w:instr=" SEQ figure \* ARABIC ">
+        <w:r>
+          <w:rPr>
+            <w:noProof/>
+          </w:rPr>
+          <w:t>4</w:t>
+        </w:r>
+      </w:fldSimple>
+      <w:r>
+        <w:t>.</w:t>
       </w:r>
       <w:r>
         <w:t xml:space="preserve"> SMOT</w:t>
@@ -1538,63 +1510,8 @@
     </w:p>
     <w:p>
       <w:pPr>
-        <w:pStyle w:val="41"/>
-        <w:rPr>
-          <w:caps w:val="0"/>
-        </w:rPr>
-      </w:pPr>
-      <w:r>
-        <w:rPr>
-          <w:caps w:val="0"/>
-        </w:rPr>
-        <w:br w:type="page"/>
-      </w:r>
-      <w:r>
-        <w:rPr>
-          <w:sz w:val="20"/>
-        </w:rPr>
-        <w:lastRenderedPageBreak/>
-        <w:t>3.</w:t>
-      </w:r>
-      <w:r>
-        <w:rPr>
-          <w:caps w:val="0"/>
-        </w:rPr>
-        <w:t xml:space="preserve"> </w:t>
-      </w:r>
-      <w:r>
-        <w:rPr>
-          <w:rFonts w:hint="eastAsia"/>
-          <w:sz w:val="20"/>
-        </w:rPr>
-        <w:t>M</w:t>
-      </w:r>
-      <w:r>
-        <w:rPr>
-          <w:sz w:val="20"/>
-        </w:rPr>
-        <w:t>ODEL</w:t>
-      </w:r>
-      <w:r>
-        <w:rPr>
-          <w:rFonts w:hint="eastAsia"/>
-          <w:sz w:val="20"/>
-        </w:rPr>
-        <w:t xml:space="preserve"> </w:t>
-      </w:r>
-      <w:r>
-        <w:rPr>
-          <w:sz w:val="20"/>
-        </w:rPr>
-        <w:t>SELECTION AND TRAINING</w:t>
-      </w:r>
-    </w:p>
-    <w:p>
-      <w:pPr>
-        <w:jc w:val="both"/>
-        <w:rPr>
-          <w:b/>
-          <w:sz w:val="20"/>
+        <w:rPr>
+          <w:lang w:eastAsia="zh-CN"/>
         </w:rPr>
       </w:pPr>
     </w:p>
@@ -1610,87 +1527,6 @@
           <w:lang w:eastAsia="zh-CN"/>
         </w:rPr>
       </w:pPr>
-      <w:r>
-        <w:rPr>
-          <w:bCs w:val="0"/>
-          <w:i w:val="0"/>
-          <w:iCs w:val="0"/>
-          <w:sz w:val="20"/>
-          <w:szCs w:val="20"/>
-          <w:lang w:eastAsia="zh-CN"/>
-        </w:rPr>
-        <w:t>3.1 PCR (classification task)</w:t>
-      </w:r>
-    </w:p>
-    <w:p>
-      <w:pPr>
-        <w:rPr>
-          <w:sz w:val="20"/>
-          <w:lang w:eastAsia="zh-CN"/>
-        </w:rPr>
-      </w:pPr>
-      <w:r>
-        <w:rPr>
-          <w:sz w:val="20"/>
-          <w:lang w:eastAsia="zh-CN"/>
-        </w:rPr>
-        <w:t>Logistic Regression: Based on its efficiency and ease of interpretation for binary classification tasks.</w:t>
-      </w:r>
-    </w:p>
-    <w:p>
-      <w:pPr>
-        <w:rPr>
-          <w:sz w:val="20"/>
-          <w:lang w:eastAsia="zh-CN"/>
-        </w:rPr>
-      </w:pPr>
-    </w:p>
-    <w:p>
-      <w:pPr>
-        <w:rPr>
-          <w:sz w:val="20"/>
-          <w:lang w:eastAsia="zh-CN"/>
-        </w:rPr>
-      </w:pPr>
-      <w:r>
-        <w:rPr>
-          <w:sz w:val="20"/>
-          <w:lang w:eastAsia="zh-CN"/>
-        </w:rPr>
-        <w:t>Random Forest: Processes high-dimensional data and provides feature importance assessment.</w:t>
-      </w:r>
-    </w:p>
-    <w:p>
-      <w:pPr>
-        <w:rPr>
-          <w:sz w:val="20"/>
-          <w:lang w:eastAsia="zh-CN"/>
-        </w:rPr>
-      </w:pPr>
-    </w:p>
-    <w:p>
-      <w:pPr>
-        <w:pStyle w:val="51"/>
-        <w:rPr>
-          <w:bCs w:val="0"/>
-          <w:i w:val="0"/>
-          <w:iCs w:val="0"/>
-          <w:sz w:val="20"/>
-          <w:szCs w:val="20"/>
-          <w:lang w:eastAsia="zh-CN"/>
-        </w:rPr>
-      </w:pPr>
-      <w:r>
-        <w:rPr>
-          <w:bCs w:val="0"/>
-          <w:i w:val="0"/>
-          <w:iCs w:val="0"/>
-          <w:sz w:val="20"/>
-          <w:szCs w:val="20"/>
-          <w:lang w:eastAsia="zh-CN"/>
-        </w:rPr>
-        <w:t>3.</w:t>
-      </w:r>
       <w:r>
         <w:rPr>
           <w:rFonts w:hint="eastAsia"/>
@@ -1701,7 +1537,7 @@
           <w:szCs w:val="20"/>
           <w:lang w:eastAsia="zh-CN"/>
         </w:rPr>
-        <w:t>2</w:t>
+        <w:t xml:space="preserve">2.4 </w:t>
       </w:r>
       <w:r>
         <w:rPr>
@@ -1712,7 +1548,487 @@
           <w:szCs w:val="20"/>
           <w:lang w:eastAsia="zh-CN"/>
         </w:rPr>
+        <w:t>Principal Component Analysis (PCA)</w:t>
+      </w:r>
+    </w:p>
+    <w:p>
+      <w:pPr>
+        <w:rPr>
+          <w:lang w:eastAsia="zh-CN"/>
+        </w:rPr>
+      </w:pPr>
+    </w:p>
+    <w:p>
+      <w:pPr>
+        <w:rPr>
+          <w:rFonts w:hint="eastAsia"/>
+          <w:sz w:val="20"/>
+          <w:lang w:eastAsia="zh-CN"/>
+        </w:rPr>
+      </w:pPr>
+      <w:r>
+        <w:rPr>
+          <w:sz w:val="20"/>
+          <w:lang w:eastAsia="zh-CN"/>
+        </w:rPr>
+        <w:t>PCA can reduce the data dimension, preserving most of the variance in the data. This reduces data complexity while ensuring that model performance is not significantly impacted.</w:t>
+      </w:r>
+    </w:p>
+    <w:p>
+      <w:pPr>
+        <w:pStyle w:val="41"/>
+        <w:rPr>
+          <w:rFonts w:hint="eastAsia"/>
+          <w:sz w:val="20"/>
+          <w:lang w:eastAsia="zh-CN"/>
+        </w:rPr>
+      </w:pPr>
+      <w:r>
+        <w:rPr>
+          <w:caps w:val="0"/>
+        </w:rPr>
+        <w:br w:type="page"/>
+      </w:r>
+      <w:r>
+        <w:rPr>
+          <w:sz w:val="20"/>
+        </w:rPr>
+        <w:lastRenderedPageBreak/>
+        <w:t>3.</w:t>
+      </w:r>
+      <w:r>
+        <w:rPr>
+          <w:caps w:val="0"/>
+        </w:rPr>
         <w:t xml:space="preserve"> </w:t>
+      </w:r>
+      <w:r>
+        <w:rPr>
+          <w:rFonts w:hint="eastAsia"/>
+          <w:sz w:val="20"/>
+        </w:rPr>
+        <w:t>M</w:t>
+      </w:r>
+      <w:r>
+        <w:rPr>
+          <w:sz w:val="20"/>
+        </w:rPr>
+        <w:t>ODEL</w:t>
+      </w:r>
+      <w:r>
+        <w:rPr>
+          <w:rFonts w:hint="eastAsia"/>
+          <w:sz w:val="20"/>
+        </w:rPr>
+        <w:t xml:space="preserve"> </w:t>
+      </w:r>
+      <w:r>
+        <w:rPr>
+          <w:sz w:val="20"/>
+        </w:rPr>
+        <w:t xml:space="preserve">SELECTION AND </w:t>
+      </w:r>
+      <w:r>
+        <w:rPr>
+          <w:bCs/>
+          <w:sz w:val="20"/>
+        </w:rPr>
+        <w:t>Comparison</w:t>
+      </w:r>
+    </w:p>
+    <w:p>
+      <w:pPr>
+        <w:jc w:val="both"/>
+        <w:rPr>
+          <w:b/>
+          <w:sz w:val="20"/>
+        </w:rPr>
+      </w:pPr>
+    </w:p>
+    <w:p>
+      <w:pPr>
+        <w:pStyle w:val="51"/>
+        <w:rPr>
+          <w:bCs w:val="0"/>
+          <w:i w:val="0"/>
+          <w:iCs w:val="0"/>
+          <w:sz w:val="20"/>
+          <w:szCs w:val="20"/>
+          <w:lang w:eastAsia="zh-CN"/>
+        </w:rPr>
+      </w:pPr>
+      <w:r>
+        <w:rPr>
+          <w:bCs w:val="0"/>
+          <w:i w:val="0"/>
+          <w:iCs w:val="0"/>
+          <w:sz w:val="20"/>
+          <w:szCs w:val="20"/>
+          <w:lang w:eastAsia="zh-CN"/>
+        </w:rPr>
+        <w:t>3.1 PCR (classification task)</w:t>
+      </w:r>
+    </w:p>
+    <w:p>
+      <w:pPr>
+        <w:rPr>
+          <w:rFonts w:hint="eastAsia"/>
+          <w:lang w:eastAsia="zh-CN"/>
+        </w:rPr>
+      </w:pPr>
+    </w:p>
+    <w:p>
+      <w:pPr>
+        <w:rPr>
+          <w:sz w:val="20"/>
+          <w:lang w:eastAsia="zh-CN"/>
+        </w:rPr>
+      </w:pPr>
+      <w:r>
+        <w:rPr>
+          <w:sz w:val="20"/>
+          <w:lang w:eastAsia="zh-CN"/>
+        </w:rPr>
+        <w:t xml:space="preserve">Logistic Regression: </w:t>
+      </w:r>
+    </w:p>
+    <w:p>
+      <w:pPr>
+        <w:numPr>
+          <w:ilvl w:val="0"/>
+          <w:numId w:val="11"/>
+        </w:numPr>
+        <w:rPr>
+          <w:lang w:eastAsia="zh-CN"/>
+        </w:rPr>
+      </w:pPr>
+      <w:r>
+        <w:rPr>
+          <w:sz w:val="20"/>
+          <w:lang w:eastAsia="zh-CN"/>
+        </w:rPr>
+        <w:t>Based on its efficiency and ease of interpretation for binary classification tasks.</w:t>
+      </w:r>
+      <w:r>
+        <w:rPr>
+          <w:rFonts w:hint="eastAsia"/>
+          <w:lang w:eastAsia="zh-CN"/>
+        </w:rPr>
+        <w:t xml:space="preserve"> </w:t>
+      </w:r>
+    </w:p>
+    <w:p>
+      <w:pPr>
+        <w:numPr>
+          <w:ilvl w:val="0"/>
+          <w:numId w:val="11"/>
+        </w:numPr>
+        <w:rPr>
+          <w:sz w:val="20"/>
+          <w:lang w:eastAsia="zh-CN"/>
+        </w:rPr>
+      </w:pPr>
+      <w:r>
+        <w:rPr>
+          <w:sz w:val="20"/>
+          <w:lang w:eastAsia="zh-CN"/>
+        </w:rPr>
+        <w:t>Hyperparameters: Regularization strength (C=1.2), solver (</w:t>
+      </w:r>
+      <w:proofErr w:type="spellStart"/>
+      <w:r>
+        <w:rPr>
+          <w:sz w:val="20"/>
+          <w:lang w:eastAsia="zh-CN"/>
+        </w:rPr>
+        <w:t>liblinear</w:t>
+      </w:r>
+      <w:proofErr w:type="spellEnd"/>
+      <w:r>
+        <w:rPr>
+          <w:sz w:val="20"/>
+          <w:lang w:eastAsia="zh-CN"/>
+        </w:rPr>
+        <w:t>), and maximum iterations (500). Threshold: 0.52.</w:t>
+      </w:r>
+    </w:p>
+    <w:p>
+      <w:pPr>
+        <w:numPr>
+          <w:ilvl w:val="0"/>
+          <w:numId w:val="11"/>
+        </w:numPr>
+        <w:rPr>
+          <w:sz w:val="20"/>
+          <w:lang w:eastAsia="zh-CN"/>
+        </w:rPr>
+      </w:pPr>
+      <w:r>
+        <w:rPr>
+          <w:sz w:val="20"/>
+          <w:lang w:eastAsia="zh-CN"/>
+        </w:rPr>
+        <w:t>Achieved balanced accuracy of 70.26%, precision of 42.31%, and ROC-AUC of 70.26%.</w:t>
+      </w:r>
+    </w:p>
+    <w:p>
+      <w:pPr>
+        <w:rPr>
+          <w:sz w:val="20"/>
+          <w:lang w:eastAsia="zh-CN"/>
+        </w:rPr>
+      </w:pPr>
+    </w:p>
+    <w:p>
+      <w:pPr>
+        <w:rPr>
+          <w:sz w:val="20"/>
+          <w:lang w:eastAsia="zh-CN"/>
+        </w:rPr>
+      </w:pPr>
+      <w:r>
+        <w:rPr>
+          <w:sz w:val="20"/>
+          <w:lang w:eastAsia="zh-CN"/>
+        </w:rPr>
+        <w:t xml:space="preserve">Random Forest: </w:t>
+      </w:r>
+    </w:p>
+    <w:p>
+      <w:pPr>
+        <w:numPr>
+          <w:ilvl w:val="0"/>
+          <w:numId w:val="13"/>
+        </w:numPr>
+        <w:rPr>
+          <w:sz w:val="20"/>
+          <w:lang w:eastAsia="zh-CN"/>
+        </w:rPr>
+      </w:pPr>
+      <w:r>
+        <w:rPr>
+          <w:sz w:val="20"/>
+          <w:lang w:eastAsia="zh-CN"/>
+        </w:rPr>
+        <w:t>Processes high-dimensional data and provides feature importance assessment.</w:t>
+      </w:r>
+    </w:p>
+    <w:p>
+      <w:pPr>
+        <w:numPr>
+          <w:ilvl w:val="0"/>
+          <w:numId w:val="13"/>
+        </w:numPr>
+        <w:rPr>
+          <w:sz w:val="20"/>
+          <w:lang w:eastAsia="zh-CN"/>
+        </w:rPr>
+      </w:pPr>
+      <w:r>
+        <w:rPr>
+          <w:sz w:val="20"/>
+          <w:lang w:eastAsia="zh-CN"/>
+        </w:rPr>
+        <w:t>Hyperparameters: 75 estimators. Threshold: 0.48.</w:t>
+      </w:r>
+    </w:p>
+    <w:p>
+      <w:pPr>
+        <w:numPr>
+          <w:ilvl w:val="0"/>
+          <w:numId w:val="13"/>
+        </w:numPr>
+        <w:rPr>
+          <w:sz w:val="20"/>
+          <w:lang w:eastAsia="zh-CN"/>
+        </w:rPr>
+      </w:pPr>
+      <w:r>
+        <w:rPr>
+          <w:sz w:val="20"/>
+          <w:lang w:eastAsia="zh-CN"/>
+        </w:rPr>
+        <w:t>Achieved balanced accuracy of 68.12%, precision of 41.67%, and ROC-AUC of 68.12%.</w:t>
+      </w:r>
+    </w:p>
+    <w:p>
+      <w:pPr>
+        <w:rPr>
+          <w:sz w:val="20"/>
+          <w:lang w:eastAsia="zh-CN"/>
+        </w:rPr>
+      </w:pPr>
+    </w:p>
+    <w:p>
+      <w:pPr>
+        <w:rPr>
+          <w:sz w:val="20"/>
+          <w:lang w:eastAsia="zh-CN"/>
+        </w:rPr>
+      </w:pPr>
+      <w:r>
+        <w:rPr>
+          <w:sz w:val="20"/>
+          <w:lang w:eastAsia="zh-CN"/>
+        </w:rPr>
+        <w:t>AdaBoost Classifier:</w:t>
+      </w:r>
+    </w:p>
+    <w:p>
+      <w:pPr>
+        <w:numPr>
+          <w:ilvl w:val="0"/>
+          <w:numId w:val="13"/>
+        </w:numPr>
+        <w:rPr>
+          <w:sz w:val="20"/>
+          <w:lang w:eastAsia="zh-CN"/>
+        </w:rPr>
+      </w:pPr>
+      <w:r>
+        <w:rPr>
+          <w:sz w:val="20"/>
+          <w:lang w:eastAsia="zh-CN"/>
+        </w:rPr>
+        <w:t>It makes good use of weak classifiers for cascade, and different classification algorithms can be used as weak classifiers, and it also has high accuracy.</w:t>
+      </w:r>
+    </w:p>
+    <w:p>
+      <w:pPr>
+        <w:numPr>
+          <w:ilvl w:val="0"/>
+          <w:numId w:val="13"/>
+        </w:numPr>
+        <w:rPr>
+          <w:sz w:val="20"/>
+          <w:lang w:eastAsia="zh-CN"/>
+        </w:rPr>
+      </w:pPr>
+      <w:r>
+        <w:rPr>
+          <w:sz w:val="20"/>
+          <w:lang w:eastAsia="zh-CN"/>
+        </w:rPr>
+        <w:t>Hyperparameters: SAMME algorithm, learning rate (0.47), and 170 estimators. Threshold: 0.51.</w:t>
+      </w:r>
+    </w:p>
+    <w:p>
+      <w:pPr>
+        <w:numPr>
+          <w:ilvl w:val="0"/>
+          <w:numId w:val="13"/>
+        </w:numPr>
+        <w:rPr>
+          <w:rFonts w:hint="eastAsia"/>
+          <w:sz w:val="20"/>
+          <w:lang w:eastAsia="zh-CN"/>
+        </w:rPr>
+      </w:pPr>
+      <w:r>
+        <w:rPr>
+          <w:sz w:val="20"/>
+          <w:lang w:eastAsia="zh-CN"/>
+        </w:rPr>
+        <w:t>Achieved balanced accuracy of 75.33%, precision of 44.83%, and ROC-AUC of 75.33%.</w:t>
+      </w:r>
+    </w:p>
+    <w:p>
+      <w:pPr>
+        <w:rPr>
+          <w:sz w:val="20"/>
+          <w:lang w:eastAsia="zh-CN"/>
+        </w:rPr>
+      </w:pPr>
+    </w:p>
+    <w:p>
+      <w:pPr>
+        <w:rPr>
+          <w:sz w:val="20"/>
+          <w:lang w:eastAsia="zh-CN"/>
+        </w:rPr>
+      </w:pPr>
+      <w:r>
+        <w:rPr>
+          <w:sz w:val="20"/>
+          <w:lang w:eastAsia="zh-CN"/>
+        </w:rPr>
+        <w:t xml:space="preserve">AdaBoost performs best, </w:t>
+      </w:r>
+      <w:r>
+        <w:rPr>
+          <w:rFonts w:hint="eastAsia"/>
+          <w:sz w:val="20"/>
+          <w:lang w:eastAsia="zh-CN"/>
+        </w:rPr>
+        <w:t>due</w:t>
+      </w:r>
+      <w:r>
+        <w:rPr>
+          <w:sz w:val="20"/>
+          <w:lang w:eastAsia="zh-CN"/>
+        </w:rPr>
+        <w:t xml:space="preserve"> to its adaptive enhancement mechanism, which effectively handles data imbalances.</w:t>
+      </w:r>
+      <w:r>
+        <w:rPr>
+          <w:sz w:val="20"/>
+          <w:lang w:eastAsia="zh-CN"/>
+        </w:rPr>
+        <w:t xml:space="preserve"> </w:t>
+      </w:r>
+      <w:r>
+        <w:rPr>
+          <w:sz w:val="20"/>
+          <w:lang w:eastAsia="zh-CN"/>
+        </w:rPr>
+        <w:t>While the random forest is robust, it is slightly inferior to AdaBoost. Logistic Regression demonstrated moderate performance, limited by its linear assumptions.</w:t>
+      </w:r>
+      <w:r>
+        <w:rPr>
+          <w:sz w:val="20"/>
+          <w:lang w:eastAsia="zh-CN"/>
+        </w:rPr>
+        <w:t xml:space="preserve"> </w:t>
+      </w:r>
+      <w:r>
+        <w:rPr>
+          <w:sz w:val="20"/>
+          <w:lang w:eastAsia="zh-CN"/>
+        </w:rPr>
+        <w:t>The use of SMOTE effectively balanced the dataset and improved minority class recall.</w:t>
+      </w:r>
+    </w:p>
+    <w:p>
+      <w:pPr>
+        <w:rPr>
+          <w:rFonts w:hint="eastAsia"/>
+          <w:sz w:val="20"/>
+          <w:lang w:eastAsia="zh-CN"/>
+        </w:rPr>
+      </w:pPr>
+    </w:p>
+    <w:p>
+      <w:pPr>
+        <w:pStyle w:val="51"/>
+        <w:rPr>
+          <w:bCs w:val="0"/>
+          <w:i w:val="0"/>
+          <w:iCs w:val="0"/>
+          <w:sz w:val="20"/>
+          <w:szCs w:val="20"/>
+          <w:lang w:eastAsia="zh-CN"/>
+        </w:rPr>
+      </w:pPr>
+      <w:r>
+        <w:rPr>
+          <w:bCs w:val="0"/>
+          <w:i w:val="0"/>
+          <w:iCs w:val="0"/>
+          <w:sz w:val="20"/>
+          <w:szCs w:val="20"/>
+          <w:lang w:eastAsia="zh-CN"/>
+        </w:rPr>
+        <w:t>3.</w:t>
       </w:r>
       <w:r>
         <w:rPr>
@@ -1724,7 +2040,7 @@
           <w:szCs w:val="20"/>
           <w:lang w:eastAsia="zh-CN"/>
         </w:rPr>
-        <w:t>RFS</w:t>
+        <w:t>2</w:t>
       </w:r>
       <w:r>
         <w:rPr>
@@ -1735,7 +2051,7 @@
           <w:szCs w:val="20"/>
           <w:lang w:eastAsia="zh-CN"/>
         </w:rPr>
-        <w:t xml:space="preserve"> (</w:t>
+        <w:t xml:space="preserve"> </w:t>
       </w:r>
       <w:r>
         <w:rPr>
@@ -1747,7 +2063,7 @@
           <w:szCs w:val="20"/>
           <w:lang w:eastAsia="zh-CN"/>
         </w:rPr>
-        <w:t>regression</w:t>
+        <w:t>RFS</w:t>
       </w:r>
       <w:r>
         <w:rPr>
@@ -1758,6 +2074,29 @@
           <w:szCs w:val="20"/>
           <w:lang w:eastAsia="zh-CN"/>
         </w:rPr>
+        <w:t xml:space="preserve"> (</w:t>
+      </w:r>
+      <w:r>
+        <w:rPr>
+          <w:rFonts w:hint="eastAsia"/>
+          <w:bCs w:val="0"/>
+          <w:i w:val="0"/>
+          <w:iCs w:val="0"/>
+          <w:sz w:val="20"/>
+          <w:szCs w:val="20"/>
+          <w:lang w:eastAsia="zh-CN"/>
+        </w:rPr>
+        <w:t>regression</w:t>
+      </w:r>
+      <w:r>
+        <w:rPr>
+          <w:bCs w:val="0"/>
+          <w:i w:val="0"/>
+          <w:iCs w:val="0"/>
+          <w:sz w:val="20"/>
+          <w:szCs w:val="20"/>
+          <w:lang w:eastAsia="zh-CN"/>
+        </w:rPr>
         <w:t xml:space="preserve"> task)</w:t>
       </w:r>
     </w:p>
@@ -1834,55 +2173,33 @@
       <w:pPr>
         <w:pStyle w:val="41"/>
         <w:rPr>
+          <w:caps w:val="0"/>
+          <w:sz w:val="20"/>
+        </w:rPr>
+      </w:pPr>
+      <w:r>
+        <w:rPr>
           <w:rFonts w:hint="eastAsia"/>
-          <w:lang w:eastAsia="zh-CN"/>
-        </w:rPr>
-      </w:pPr>
-      <w:r>
-        <w:rPr>
-          <w:sz w:val="20"/>
-        </w:rPr>
-        <w:t xml:space="preserve">4. </w:t>
+          <w:caps w:val="0"/>
+          <w:sz w:val="20"/>
+          <w:lang w:eastAsia="zh-CN"/>
+        </w:rPr>
+        <w:t>4</w:t>
+      </w:r>
+      <w:r>
+        <w:rPr>
+          <w:caps w:val="0"/>
+          <w:sz w:val="20"/>
+        </w:rPr>
+        <w:t xml:space="preserve">. </w:t>
       </w:r>
       <w:r>
         <w:rPr>
           <w:rFonts w:hint="eastAsia"/>
-          <w:sz w:val="20"/>
-        </w:rPr>
-        <w:t>M</w:t>
-      </w:r>
-      <w:r>
-        <w:rPr>
-          <w:sz w:val="20"/>
-        </w:rPr>
-        <w:t>ODEL</w:t>
-      </w:r>
-      <w:r>
-        <w:rPr>
-          <w:sz w:val="20"/>
-        </w:rPr>
-        <w:t xml:space="preserve"> </w:t>
-      </w:r>
-      <w:r>
-        <w:rPr>
-          <w:rFonts w:hint="eastAsia"/>
-          <w:sz w:val="20"/>
-        </w:rPr>
-        <w:t>EVALU</w:t>
-      </w:r>
-      <w:r>
-        <w:rPr>
-          <w:rFonts w:hint="eastAsia"/>
-          <w:sz w:val="20"/>
-        </w:rPr>
-        <w:t>A</w:t>
-      </w:r>
-      <w:r>
-        <w:rPr>
-          <w:rFonts w:hint="eastAsia"/>
-          <w:sz w:val="20"/>
-        </w:rPr>
-        <w:t>TION</w:t>
+          <w:caps w:val="0"/>
+          <w:sz w:val="20"/>
+        </w:rPr>
+        <w:t>CONCLUSION</w:t>
       </w:r>
     </w:p>
     <w:p>
@@ -1900,66 +2217,7 @@
         <w:ind w:firstLine="0"/>
       </w:pPr>
       <w:r>
-        <w:t>The first paragraph in each section should not be indented, but all following paragraphs within the section should be indented as these paragraphs demonstrate.</w:t>
-      </w:r>
-    </w:p>
-    <w:p>
-      <w:pPr>
-        <w:jc w:val="both"/>
-        <w:rPr>
-          <w:sz w:val="20"/>
-        </w:rPr>
-      </w:pPr>
-    </w:p>
-    <w:p>
-      <w:pPr>
-        <w:pStyle w:val="41"/>
-        <w:rPr>
-          <w:rFonts w:hint="eastAsia"/>
-          <w:caps w:val="0"/>
-          <w:sz w:val="20"/>
-        </w:rPr>
-      </w:pPr>
-      <w:r>
-        <w:rPr>
-          <w:caps w:val="0"/>
-          <w:sz w:val="20"/>
-        </w:rPr>
-        <w:t xml:space="preserve">5. </w:t>
-      </w:r>
-      <w:r>
-        <w:rPr>
-          <w:rFonts w:hint="eastAsia"/>
-          <w:caps w:val="0"/>
-          <w:sz w:val="20"/>
-        </w:rPr>
-        <w:t>CONCLUSION</w:t>
-      </w:r>
-    </w:p>
-    <w:p>
-      <w:pPr>
-        <w:keepNext/>
-        <w:jc w:val="both"/>
-        <w:rPr>
-          <w:sz w:val="20"/>
-        </w:rPr>
-      </w:pPr>
-    </w:p>
-    <w:p>
-      <w:pPr>
-        <w:pStyle w:val="22"/>
-        <w:ind w:firstLine="0"/>
-      </w:pPr>
-      <w:r>
-        <w:t xml:space="preserve">Major headings, for example, “1. Introduction”, should appear in all capital letters, bold </w:t>
-      </w:r>
-      <w:proofErr w:type="gramStart"/>
-      <w:r>
-        <w:t>face</w:t>
-      </w:r>
-      <w:proofErr w:type="gramEnd"/>
-      <w:r>
-        <w:t xml:space="preserve"> if possible, centered in the column, with one blank line before, and one blank line after. Use a period (“.”) after the heading number, not a colon.</w:t>
+        <w:t>Major headings, for example, “1. Introduction”, should appear in all capital letters, bold face if possible, centered in the column, with one blank line before, and one blank line after. Use a period (“.”) after the heading number, not a colon.</w:t>
       </w:r>
     </w:p>
     <w:p>
@@ -2282,7 +2540,6 @@
           <w:p>
             <w:pPr>
               <w:rPr>
-                <w:rFonts w:hint="eastAsia"/>
                 <w:b/>
                 <w:caps/>
                 <w:sz w:val="20"/>
@@ -2458,7 +2715,6 @@
           <w:p>
             <w:pPr>
               <w:rPr>
-                <w:rFonts w:hint="eastAsia"/>
                 <w:b/>
                 <w:caps/>
                 <w:sz w:val="20"/>
@@ -2486,7 +2742,6 @@
           <w:p>
             <w:pPr>
               <w:rPr>
-                <w:rFonts w:hint="eastAsia"/>
                 <w:b/>
                 <w:caps/>
                 <w:sz w:val="20"/>
@@ -2524,7 +2779,6 @@
           <w:p>
             <w:pPr>
               <w:rPr>
-                <w:rFonts w:hint="eastAsia"/>
                 <w:b/>
                 <w:caps/>
                 <w:sz w:val="20"/>
@@ -2562,7 +2816,6 @@
           <w:p>
             <w:pPr>
               <w:rPr>
-                <w:rFonts w:hint="eastAsia"/>
                 <w:b/>
                 <w:caps/>
                 <w:sz w:val="20"/>
@@ -2600,7 +2853,6 @@
           <w:p>
             <w:pPr>
               <w:rPr>
-                <w:rFonts w:hint="eastAsia"/>
                 <w:b/>
                 <w:caps/>
                 <w:sz w:val="20"/>
@@ -2654,7 +2906,6 @@
           <w:p>
             <w:pPr>
               <w:rPr>
-                <w:rFonts w:hint="eastAsia"/>
                 <w:b/>
                 <w:caps/>
                 <w:sz w:val="20"/>
@@ -2682,7 +2933,6 @@
           <w:p>
             <w:pPr>
               <w:rPr>
-                <w:rFonts w:hint="eastAsia"/>
                 <w:b/>
                 <w:caps/>
                 <w:sz w:val="20"/>
@@ -2720,7 +2970,6 @@
           <w:p>
             <w:pPr>
               <w:rPr>
-                <w:rFonts w:hint="eastAsia"/>
                 <w:b/>
                 <w:caps/>
                 <w:sz w:val="20"/>
@@ -2768,7 +3017,6 @@
           <w:p>
             <w:pPr>
               <w:rPr>
-                <w:rFonts w:hint="eastAsia"/>
                 <w:b/>
                 <w:caps/>
                 <w:sz w:val="20"/>
@@ -2796,7 +3044,6 @@
           <w:p>
             <w:pPr>
               <w:rPr>
-                <w:rFonts w:hint="eastAsia"/>
                 <w:b/>
                 <w:caps/>
                 <w:sz w:val="20"/>
@@ -2860,7 +3107,6 @@
           <w:p>
             <w:pPr>
               <w:rPr>
-                <w:rFonts w:hint="eastAsia"/>
                 <w:b/>
                 <w:caps/>
                 <w:sz w:val="20"/>
@@ -2888,7 +3134,6 @@
           <w:p>
             <w:pPr>
               <w:rPr>
-                <w:rFonts w:hint="eastAsia"/>
                 <w:b/>
                 <w:caps/>
                 <w:sz w:val="20"/>
@@ -2926,7 +3171,6 @@
           <w:p>
             <w:pPr>
               <w:rPr>
-                <w:rFonts w:hint="eastAsia"/>
                 <w:b/>
                 <w:caps/>
                 <w:sz w:val="20"/>
@@ -2964,7 +3208,6 @@
           <w:p>
             <w:pPr>
               <w:rPr>
-                <w:rFonts w:hint="eastAsia"/>
                 <w:b/>
                 <w:caps/>
                 <w:sz w:val="20"/>
@@ -3002,7 +3245,6 @@
           <w:p>
             <w:pPr>
               <w:rPr>
-                <w:rFonts w:hint="eastAsia"/>
                 <w:b/>
                 <w:caps/>
                 <w:sz w:val="20"/>
@@ -3056,7 +3298,6 @@
           <w:p>
             <w:pPr>
               <w:rPr>
-                <w:rFonts w:hint="eastAsia"/>
                 <w:b/>
                 <w:caps/>
                 <w:sz w:val="20"/>
@@ -3084,7 +3325,6 @@
           <w:p>
             <w:pPr>
               <w:rPr>
-                <w:rFonts w:hint="eastAsia"/>
                 <w:b/>
                 <w:caps/>
                 <w:sz w:val="20"/>
@@ -3122,7 +3362,6 @@
           <w:p>
             <w:pPr>
               <w:rPr>
-                <w:rFonts w:hint="eastAsia"/>
                 <w:b/>
                 <w:caps/>
                 <w:sz w:val="20"/>
@@ -3150,7 +3389,6 @@
           <w:p>
             <w:pPr>
               <w:rPr>
-                <w:rFonts w:hint="eastAsia"/>
                 <w:b/>
                 <w:caps/>
                 <w:sz w:val="20"/>
@@ -3178,7 +3416,6 @@
           <w:p>
             <w:pPr>
               <w:rPr>
-                <w:rFonts w:hint="eastAsia"/>
                 <w:b/>
                 <w:caps/>
                 <w:sz w:val="20"/>
@@ -3232,7 +3469,6 @@
           <w:p>
             <w:pPr>
               <w:rPr>
-                <w:rFonts w:hint="eastAsia"/>
                 <w:b/>
                 <w:caps/>
                 <w:sz w:val="20"/>
@@ -3260,7 +3496,6 @@
           <w:p>
             <w:pPr>
               <w:rPr>
-                <w:rFonts w:hint="eastAsia"/>
                 <w:b/>
                 <w:caps/>
                 <w:sz w:val="20"/>
@@ -3298,7 +3533,6 @@
           <w:p>
             <w:pPr>
               <w:rPr>
-                <w:rFonts w:hint="eastAsia"/>
                 <w:b/>
                 <w:caps/>
                 <w:sz w:val="20"/>
@@ -3326,7 +3560,6 @@
           <w:p>
             <w:pPr>
               <w:rPr>
-                <w:rFonts w:hint="eastAsia"/>
                 <w:b/>
                 <w:caps/>
                 <w:sz w:val="20"/>
@@ -3354,7 +3587,6 @@
           <w:p>
             <w:pPr>
               <w:rPr>
-                <w:rFonts w:hint="eastAsia"/>
                 <w:sz w:val="20"/>
                 <w:lang w:eastAsia="zh-CN"/>
               </w:rPr>
@@ -3383,7 +3615,6 @@
       <w:pPr>
         <w:jc w:val="both"/>
         <w:rPr>
-          <w:rFonts w:hint="eastAsia"/>
           <w:sz w:val="18"/>
           <w:lang w:eastAsia="zh-CN"/>
         </w:rPr>
@@ -3593,6 +3824,530 @@
       </w:pPr>
       <w:rPr>
         <w:rFonts w:ascii="Symbol" w:hAnsi="Symbol" w:hint="default"/>
+      </w:rPr>
+    </w:lvl>
+  </w:abstractNum>
+  <w:abstractNum w:abstractNumId="10" w15:restartNumberingAfterBreak="0">
+    <w:nsid w:val="0D854A41"/>
+    <w:multiLevelType w:val="hybridMultilevel"/>
+    <w:tmpl w:val="B054FFD0"/>
+    <w:lvl w:ilvl="0" w:tplc="18B409E8">
+      <w:start w:val="1"/>
+      <w:numFmt w:val="bullet"/>
+      <w:lvlText w:val=""/>
+      <w:lvlJc w:val="left"/>
+      <w:pPr>
+        <w:ind w:left="440" w:hanging="440"/>
+      </w:pPr>
+      <w:rPr>
+        <w:rFonts w:ascii="Wingdings" w:hAnsi="Wingdings" w:hint="default"/>
+      </w:rPr>
+    </w:lvl>
+    <w:lvl w:ilvl="1" w:tplc="04090003" w:tentative="1">
+      <w:start w:val="1"/>
+      <w:numFmt w:val="bullet"/>
+      <w:lvlText w:val=""/>
+      <w:lvlJc w:val="left"/>
+      <w:pPr>
+        <w:ind w:left="880" w:hanging="440"/>
+      </w:pPr>
+      <w:rPr>
+        <w:rFonts w:ascii="Wingdings" w:hAnsi="Wingdings" w:hint="default"/>
+      </w:rPr>
+    </w:lvl>
+    <w:lvl w:ilvl="2" w:tplc="04090005" w:tentative="1">
+      <w:start w:val="1"/>
+      <w:numFmt w:val="bullet"/>
+      <w:lvlText w:val=""/>
+      <w:lvlJc w:val="left"/>
+      <w:pPr>
+        <w:ind w:left="1320" w:hanging="440"/>
+      </w:pPr>
+      <w:rPr>
+        <w:rFonts w:ascii="Wingdings" w:hAnsi="Wingdings" w:hint="default"/>
+      </w:rPr>
+    </w:lvl>
+    <w:lvl w:ilvl="3" w:tplc="04090001" w:tentative="1">
+      <w:start w:val="1"/>
+      <w:numFmt w:val="bullet"/>
+      <w:lvlText w:val=""/>
+      <w:lvlJc w:val="left"/>
+      <w:pPr>
+        <w:ind w:left="1760" w:hanging="440"/>
+      </w:pPr>
+      <w:rPr>
+        <w:rFonts w:ascii="Wingdings" w:hAnsi="Wingdings" w:hint="default"/>
+      </w:rPr>
+    </w:lvl>
+    <w:lvl w:ilvl="4" w:tplc="04090003" w:tentative="1">
+      <w:start w:val="1"/>
+      <w:numFmt w:val="bullet"/>
+      <w:lvlText w:val=""/>
+      <w:lvlJc w:val="left"/>
+      <w:pPr>
+        <w:ind w:left="2200" w:hanging="440"/>
+      </w:pPr>
+      <w:rPr>
+        <w:rFonts w:ascii="Wingdings" w:hAnsi="Wingdings" w:hint="default"/>
+      </w:rPr>
+    </w:lvl>
+    <w:lvl w:ilvl="5" w:tplc="04090005" w:tentative="1">
+      <w:start w:val="1"/>
+      <w:numFmt w:val="bullet"/>
+      <w:lvlText w:val=""/>
+      <w:lvlJc w:val="left"/>
+      <w:pPr>
+        <w:ind w:left="2640" w:hanging="440"/>
+      </w:pPr>
+      <w:rPr>
+        <w:rFonts w:ascii="Wingdings" w:hAnsi="Wingdings" w:hint="default"/>
+      </w:rPr>
+    </w:lvl>
+    <w:lvl w:ilvl="6" w:tplc="04090001" w:tentative="1">
+      <w:start w:val="1"/>
+      <w:numFmt w:val="bullet"/>
+      <w:lvlText w:val=""/>
+      <w:lvlJc w:val="left"/>
+      <w:pPr>
+        <w:ind w:left="3080" w:hanging="440"/>
+      </w:pPr>
+      <w:rPr>
+        <w:rFonts w:ascii="Wingdings" w:hAnsi="Wingdings" w:hint="default"/>
+      </w:rPr>
+    </w:lvl>
+    <w:lvl w:ilvl="7" w:tplc="04090003" w:tentative="1">
+      <w:start w:val="1"/>
+      <w:numFmt w:val="bullet"/>
+      <w:lvlText w:val=""/>
+      <w:lvlJc w:val="left"/>
+      <w:pPr>
+        <w:ind w:left="3520" w:hanging="440"/>
+      </w:pPr>
+      <w:rPr>
+        <w:rFonts w:ascii="Wingdings" w:hAnsi="Wingdings" w:hint="default"/>
+      </w:rPr>
+    </w:lvl>
+    <w:lvl w:ilvl="8" w:tplc="04090005" w:tentative="1">
+      <w:start w:val="1"/>
+      <w:numFmt w:val="bullet"/>
+      <w:lvlText w:val=""/>
+      <w:lvlJc w:val="left"/>
+      <w:pPr>
+        <w:ind w:left="3960" w:hanging="440"/>
+      </w:pPr>
+      <w:rPr>
+        <w:rFonts w:ascii="Wingdings" w:hAnsi="Wingdings" w:hint="default"/>
+      </w:rPr>
+    </w:lvl>
+  </w:abstractNum>
+  <w:abstractNum w:abstractNumId="11" w15:restartNumberingAfterBreak="0">
+    <w:nsid w:val="1D5B73F7"/>
+    <w:multiLevelType w:val="hybridMultilevel"/>
+    <w:tmpl w:val="3662B228"/>
+    <w:lvl w:ilvl="0" w:tplc="18B409E8">
+      <w:start w:val="1"/>
+      <w:numFmt w:val="bullet"/>
+      <w:lvlText w:val=""/>
+      <w:lvlJc w:val="left"/>
+      <w:pPr>
+        <w:ind w:left="440" w:hanging="440"/>
+      </w:pPr>
+      <w:rPr>
+        <w:rFonts w:ascii="Wingdings" w:hAnsi="Wingdings" w:hint="default"/>
+      </w:rPr>
+    </w:lvl>
+    <w:lvl w:ilvl="1" w:tplc="04090003" w:tentative="1">
+      <w:start w:val="1"/>
+      <w:numFmt w:val="bullet"/>
+      <w:lvlText w:val=""/>
+      <w:lvlJc w:val="left"/>
+      <w:pPr>
+        <w:ind w:left="880" w:hanging="440"/>
+      </w:pPr>
+      <w:rPr>
+        <w:rFonts w:ascii="Wingdings" w:hAnsi="Wingdings" w:hint="default"/>
+      </w:rPr>
+    </w:lvl>
+    <w:lvl w:ilvl="2" w:tplc="04090005" w:tentative="1">
+      <w:start w:val="1"/>
+      <w:numFmt w:val="bullet"/>
+      <w:lvlText w:val=""/>
+      <w:lvlJc w:val="left"/>
+      <w:pPr>
+        <w:ind w:left="1320" w:hanging="440"/>
+      </w:pPr>
+      <w:rPr>
+        <w:rFonts w:ascii="Wingdings" w:hAnsi="Wingdings" w:hint="default"/>
+      </w:rPr>
+    </w:lvl>
+    <w:lvl w:ilvl="3" w:tplc="04090001" w:tentative="1">
+      <w:start w:val="1"/>
+      <w:numFmt w:val="bullet"/>
+      <w:lvlText w:val=""/>
+      <w:lvlJc w:val="left"/>
+      <w:pPr>
+        <w:ind w:left="1760" w:hanging="440"/>
+      </w:pPr>
+      <w:rPr>
+        <w:rFonts w:ascii="Wingdings" w:hAnsi="Wingdings" w:hint="default"/>
+      </w:rPr>
+    </w:lvl>
+    <w:lvl w:ilvl="4" w:tplc="04090003" w:tentative="1">
+      <w:start w:val="1"/>
+      <w:numFmt w:val="bullet"/>
+      <w:lvlText w:val=""/>
+      <w:lvlJc w:val="left"/>
+      <w:pPr>
+        <w:ind w:left="2200" w:hanging="440"/>
+      </w:pPr>
+      <w:rPr>
+        <w:rFonts w:ascii="Wingdings" w:hAnsi="Wingdings" w:hint="default"/>
+      </w:rPr>
+    </w:lvl>
+    <w:lvl w:ilvl="5" w:tplc="04090005" w:tentative="1">
+      <w:start w:val="1"/>
+      <w:numFmt w:val="bullet"/>
+      <w:lvlText w:val=""/>
+      <w:lvlJc w:val="left"/>
+      <w:pPr>
+        <w:ind w:left="2640" w:hanging="440"/>
+      </w:pPr>
+      <w:rPr>
+        <w:rFonts w:ascii="Wingdings" w:hAnsi="Wingdings" w:hint="default"/>
+      </w:rPr>
+    </w:lvl>
+    <w:lvl w:ilvl="6" w:tplc="04090001" w:tentative="1">
+      <w:start w:val="1"/>
+      <w:numFmt w:val="bullet"/>
+      <w:lvlText w:val=""/>
+      <w:lvlJc w:val="left"/>
+      <w:pPr>
+        <w:ind w:left="3080" w:hanging="440"/>
+      </w:pPr>
+      <w:rPr>
+        <w:rFonts w:ascii="Wingdings" w:hAnsi="Wingdings" w:hint="default"/>
+      </w:rPr>
+    </w:lvl>
+    <w:lvl w:ilvl="7" w:tplc="04090003" w:tentative="1">
+      <w:start w:val="1"/>
+      <w:numFmt w:val="bullet"/>
+      <w:lvlText w:val=""/>
+      <w:lvlJc w:val="left"/>
+      <w:pPr>
+        <w:ind w:left="3520" w:hanging="440"/>
+      </w:pPr>
+      <w:rPr>
+        <w:rFonts w:ascii="Wingdings" w:hAnsi="Wingdings" w:hint="default"/>
+      </w:rPr>
+    </w:lvl>
+    <w:lvl w:ilvl="8" w:tplc="04090005" w:tentative="1">
+      <w:start w:val="1"/>
+      <w:numFmt w:val="bullet"/>
+      <w:lvlText w:val=""/>
+      <w:lvlJc w:val="left"/>
+      <w:pPr>
+        <w:ind w:left="3960" w:hanging="440"/>
+      </w:pPr>
+      <w:rPr>
+        <w:rFonts w:ascii="Wingdings" w:hAnsi="Wingdings" w:hint="default"/>
+      </w:rPr>
+    </w:lvl>
+  </w:abstractNum>
+  <w:abstractNum w:abstractNumId="12" w15:restartNumberingAfterBreak="0">
+    <w:nsid w:val="61FC44CE"/>
+    <w:multiLevelType w:val="multilevel"/>
+    <w:tmpl w:val="9D2659D2"/>
+    <w:lvl w:ilvl="0">
+      <w:start w:val="1"/>
+      <w:numFmt w:val="bullet"/>
+      <w:lvlText w:val=""/>
+      <w:lvlJc w:val="left"/>
+      <w:pPr>
+        <w:tabs>
+          <w:tab w:val="num" w:pos="720"/>
+        </w:tabs>
+        <w:ind w:left="720" w:hanging="360"/>
+      </w:pPr>
+      <w:rPr>
+        <w:rFonts w:ascii="Symbol" w:hAnsi="Symbol" w:hint="default"/>
+        <w:sz w:val="20"/>
+      </w:rPr>
+    </w:lvl>
+    <w:lvl w:ilvl="1" w:tentative="1">
+      <w:start w:val="1"/>
+      <w:numFmt w:val="bullet"/>
+      <w:lvlText w:val="o"/>
+      <w:lvlJc w:val="left"/>
+      <w:pPr>
+        <w:tabs>
+          <w:tab w:val="num" w:pos="1440"/>
+        </w:tabs>
+        <w:ind w:left="1440" w:hanging="360"/>
+      </w:pPr>
+      <w:rPr>
+        <w:rFonts w:ascii="Courier New" w:hAnsi="Courier New" w:hint="default"/>
+        <w:sz w:val="20"/>
+      </w:rPr>
+    </w:lvl>
+    <w:lvl w:ilvl="2" w:tentative="1">
+      <w:start w:val="1"/>
+      <w:numFmt w:val="bullet"/>
+      <w:lvlText w:val=""/>
+      <w:lvlJc w:val="left"/>
+      <w:pPr>
+        <w:tabs>
+          <w:tab w:val="num" w:pos="2160"/>
+        </w:tabs>
+        <w:ind w:left="2160" w:hanging="360"/>
+      </w:pPr>
+      <w:rPr>
+        <w:rFonts w:ascii="Wingdings" w:hAnsi="Wingdings" w:hint="default"/>
+        <w:sz w:val="20"/>
+      </w:rPr>
+    </w:lvl>
+    <w:lvl w:ilvl="3" w:tentative="1">
+      <w:start w:val="1"/>
+      <w:numFmt w:val="bullet"/>
+      <w:lvlText w:val=""/>
+      <w:lvlJc w:val="left"/>
+      <w:pPr>
+        <w:tabs>
+          <w:tab w:val="num" w:pos="2880"/>
+        </w:tabs>
+        <w:ind w:left="2880" w:hanging="360"/>
+      </w:pPr>
+      <w:rPr>
+        <w:rFonts w:ascii="Wingdings" w:hAnsi="Wingdings" w:hint="default"/>
+        <w:sz w:val="20"/>
+      </w:rPr>
+    </w:lvl>
+    <w:lvl w:ilvl="4" w:tentative="1">
+      <w:start w:val="1"/>
+      <w:numFmt w:val="bullet"/>
+      <w:lvlText w:val=""/>
+      <w:lvlJc w:val="left"/>
+      <w:pPr>
+        <w:tabs>
+          <w:tab w:val="num" w:pos="3600"/>
+        </w:tabs>
+        <w:ind w:left="3600" w:hanging="360"/>
+      </w:pPr>
+      <w:rPr>
+        <w:rFonts w:ascii="Wingdings" w:hAnsi="Wingdings" w:hint="default"/>
+        <w:sz w:val="20"/>
+      </w:rPr>
+    </w:lvl>
+    <w:lvl w:ilvl="5" w:tentative="1">
+      <w:start w:val="1"/>
+      <w:numFmt w:val="bullet"/>
+      <w:lvlText w:val=""/>
+      <w:lvlJc w:val="left"/>
+      <w:pPr>
+        <w:tabs>
+          <w:tab w:val="num" w:pos="4320"/>
+        </w:tabs>
+        <w:ind w:left="4320" w:hanging="360"/>
+      </w:pPr>
+      <w:rPr>
+        <w:rFonts w:ascii="Wingdings" w:hAnsi="Wingdings" w:hint="default"/>
+        <w:sz w:val="20"/>
+      </w:rPr>
+    </w:lvl>
+    <w:lvl w:ilvl="6" w:tentative="1">
+      <w:start w:val="1"/>
+      <w:numFmt w:val="bullet"/>
+      <w:lvlText w:val=""/>
+      <w:lvlJc w:val="left"/>
+      <w:pPr>
+        <w:tabs>
+          <w:tab w:val="num" w:pos="5040"/>
+        </w:tabs>
+        <w:ind w:left="5040" w:hanging="360"/>
+      </w:pPr>
+      <w:rPr>
+        <w:rFonts w:ascii="Wingdings" w:hAnsi="Wingdings" w:hint="default"/>
+        <w:sz w:val="20"/>
+      </w:rPr>
+    </w:lvl>
+    <w:lvl w:ilvl="7" w:tentative="1">
+      <w:start w:val="1"/>
+      <w:numFmt w:val="bullet"/>
+      <w:lvlText w:val=""/>
+      <w:lvlJc w:val="left"/>
+      <w:pPr>
+        <w:tabs>
+          <w:tab w:val="num" w:pos="5760"/>
+        </w:tabs>
+        <w:ind w:left="5760" w:hanging="360"/>
+      </w:pPr>
+      <w:rPr>
+        <w:rFonts w:ascii="Wingdings" w:hAnsi="Wingdings" w:hint="default"/>
+        <w:sz w:val="20"/>
+      </w:rPr>
+    </w:lvl>
+    <w:lvl w:ilvl="8" w:tentative="1">
+      <w:start w:val="1"/>
+      <w:numFmt w:val="bullet"/>
+      <w:lvlText w:val=""/>
+      <w:lvlJc w:val="left"/>
+      <w:pPr>
+        <w:tabs>
+          <w:tab w:val="num" w:pos="6480"/>
+        </w:tabs>
+        <w:ind w:left="6480" w:hanging="360"/>
+      </w:pPr>
+      <w:rPr>
+        <w:rFonts w:ascii="Wingdings" w:hAnsi="Wingdings" w:hint="default"/>
+        <w:sz w:val="20"/>
+      </w:rPr>
+    </w:lvl>
+  </w:abstractNum>
+  <w:abstractNum w:abstractNumId="13" w15:restartNumberingAfterBreak="0">
+    <w:nsid w:val="74E24489"/>
+    <w:multiLevelType w:val="multilevel"/>
+    <w:tmpl w:val="1F3E0C50"/>
+    <w:lvl w:ilvl="0">
+      <w:start w:val="1"/>
+      <w:numFmt w:val="bullet"/>
+      <w:lvlText w:val=""/>
+      <w:lvlJc w:val="left"/>
+      <w:pPr>
+        <w:tabs>
+          <w:tab w:val="num" w:pos="720"/>
+        </w:tabs>
+        <w:ind w:left="720" w:hanging="360"/>
+      </w:pPr>
+      <w:rPr>
+        <w:rFonts w:ascii="Symbol" w:hAnsi="Symbol" w:hint="default"/>
+        <w:sz w:val="20"/>
+      </w:rPr>
+    </w:lvl>
+    <w:lvl w:ilvl="1" w:tentative="1">
+      <w:start w:val="1"/>
+      <w:numFmt w:val="bullet"/>
+      <w:lvlText w:val="o"/>
+      <w:lvlJc w:val="left"/>
+      <w:pPr>
+        <w:tabs>
+          <w:tab w:val="num" w:pos="1440"/>
+        </w:tabs>
+        <w:ind w:left="1440" w:hanging="360"/>
+      </w:pPr>
+      <w:rPr>
+        <w:rFonts w:ascii="Courier New" w:hAnsi="Courier New" w:hint="default"/>
+        <w:sz w:val="20"/>
+      </w:rPr>
+    </w:lvl>
+    <w:lvl w:ilvl="2" w:tentative="1">
+      <w:start w:val="1"/>
+      <w:numFmt w:val="bullet"/>
+      <w:lvlText w:val=""/>
+      <w:lvlJc w:val="left"/>
+      <w:pPr>
+        <w:tabs>
+          <w:tab w:val="num" w:pos="2160"/>
+        </w:tabs>
+        <w:ind w:left="2160" w:hanging="360"/>
+      </w:pPr>
+      <w:rPr>
+        <w:rFonts w:ascii="Wingdings" w:hAnsi="Wingdings" w:hint="default"/>
+        <w:sz w:val="20"/>
+      </w:rPr>
+    </w:lvl>
+    <w:lvl w:ilvl="3" w:tentative="1">
+      <w:start w:val="1"/>
+      <w:numFmt w:val="bullet"/>
+      <w:lvlText w:val=""/>
+      <w:lvlJc w:val="left"/>
+      <w:pPr>
+        <w:tabs>
+          <w:tab w:val="num" w:pos="2880"/>
+        </w:tabs>
+        <w:ind w:left="2880" w:hanging="360"/>
+      </w:pPr>
+      <w:rPr>
+        <w:rFonts w:ascii="Wingdings" w:hAnsi="Wingdings" w:hint="default"/>
+        <w:sz w:val="20"/>
+      </w:rPr>
+    </w:lvl>
+    <w:lvl w:ilvl="4" w:tentative="1">
+      <w:start w:val="1"/>
+      <w:numFmt w:val="bullet"/>
+      <w:lvlText w:val=""/>
+      <w:lvlJc w:val="left"/>
+      <w:pPr>
+        <w:tabs>
+          <w:tab w:val="num" w:pos="3600"/>
+        </w:tabs>
+        <w:ind w:left="3600" w:hanging="360"/>
+      </w:pPr>
+      <w:rPr>
+        <w:rFonts w:ascii="Wingdings" w:hAnsi="Wingdings" w:hint="default"/>
+        <w:sz w:val="20"/>
+      </w:rPr>
+    </w:lvl>
+    <w:lvl w:ilvl="5" w:tentative="1">
+      <w:start w:val="1"/>
+      <w:numFmt w:val="bullet"/>
+      <w:lvlText w:val=""/>
+      <w:lvlJc w:val="left"/>
+      <w:pPr>
+        <w:tabs>
+          <w:tab w:val="num" w:pos="4320"/>
+        </w:tabs>
+        <w:ind w:left="4320" w:hanging="360"/>
+      </w:pPr>
+      <w:rPr>
+        <w:rFonts w:ascii="Wingdings" w:hAnsi="Wingdings" w:hint="default"/>
+        <w:sz w:val="20"/>
+      </w:rPr>
+    </w:lvl>
+    <w:lvl w:ilvl="6" w:tentative="1">
+      <w:start w:val="1"/>
+      <w:numFmt w:val="bullet"/>
+      <w:lvlText w:val=""/>
+      <w:lvlJc w:val="left"/>
+      <w:pPr>
+        <w:tabs>
+          <w:tab w:val="num" w:pos="5040"/>
+        </w:tabs>
+        <w:ind w:left="5040" w:hanging="360"/>
+      </w:pPr>
+      <w:rPr>
+        <w:rFonts w:ascii="Wingdings" w:hAnsi="Wingdings" w:hint="default"/>
+        <w:sz w:val="20"/>
+      </w:rPr>
+    </w:lvl>
+    <w:lvl w:ilvl="7" w:tentative="1">
+      <w:start w:val="1"/>
+      <w:numFmt w:val="bullet"/>
+      <w:lvlText w:val=""/>
+      <w:lvlJc w:val="left"/>
+      <w:pPr>
+        <w:tabs>
+          <w:tab w:val="num" w:pos="5760"/>
+        </w:tabs>
+        <w:ind w:left="5760" w:hanging="360"/>
+      </w:pPr>
+      <w:rPr>
+        <w:rFonts w:ascii="Wingdings" w:hAnsi="Wingdings" w:hint="default"/>
+        <w:sz w:val="20"/>
+      </w:rPr>
+    </w:lvl>
+    <w:lvl w:ilvl="8" w:tentative="1">
+      <w:start w:val="1"/>
+      <w:numFmt w:val="bullet"/>
+      <w:lvlText w:val=""/>
+      <w:lvlJc w:val="left"/>
+      <w:pPr>
+        <w:tabs>
+          <w:tab w:val="num" w:pos="6480"/>
+        </w:tabs>
+        <w:ind w:left="6480" w:hanging="360"/>
+      </w:pPr>
+      <w:rPr>
+        <w:rFonts w:ascii="Wingdings" w:hAnsi="Wingdings" w:hint="default"/>
+        <w:sz w:val="20"/>
       </w:rPr>
     </w:lvl>
   </w:abstractNum>
@@ -3625,6 +4380,18 @@
   </w:num>
   <w:num w:numId="10" w16cid:durableId="1996911633">
     <w:abstractNumId w:val="0"/>
+  </w:num>
+  <w:num w:numId="11" w16cid:durableId="647519505">
+    <w:abstractNumId w:val="10"/>
+  </w:num>
+  <w:num w:numId="12" w16cid:durableId="349530993">
+    <w:abstractNumId w:val="12"/>
+  </w:num>
+  <w:num w:numId="13" w16cid:durableId="124129214">
+    <w:abstractNumId w:val="11"/>
+  </w:num>
+  <w:num w:numId="14" w16cid:durableId="1702709732">
+    <w:abstractNumId w:val="13"/>
   </w:num>
 </w:numbering>
 </file>
@@ -4170,7 +4937,8 @@
   </w:style>
   <w:style w:type="character" w:default="1" w:styleId="a2">
     <w:name w:val="Default Paragraph Font"/>
-    <w:semiHidden/>
+    <w:uiPriority w:val="1"/>
+    <w:unhideWhenUsed/>
   </w:style>
   <w:style w:type="table" w:default="1" w:styleId="a3">
     <w:name w:val="Normal Table"/>
@@ -4247,8 +5015,8 @@
       </w:tabs>
     </w:pPr>
   </w:style>
-  <w:style w:type="paragraph" w:customStyle="1" w:styleId="Pagenumber">
-    <w:name w:val="Page number"/>
+  <w:style w:type="paragraph" w:customStyle="1" w:styleId="10">
+    <w:name w:val="页码1"/>
     <w:basedOn w:val="a1"/>
     <w:pPr>
       <w:jc w:val="center"/>
@@ -4512,7 +5280,7 @@
       <w:sz w:val="20"/>
     </w:rPr>
   </w:style>
-  <w:style w:type="paragraph" w:styleId="10">
+  <w:style w:type="paragraph" w:styleId="11">
     <w:name w:val="index 1"/>
     <w:basedOn w:val="a1"/>
     <w:next w:val="a1"/>
@@ -4605,7 +5373,7 @@
   <w:style w:type="paragraph" w:styleId="af8">
     <w:name w:val="index heading"/>
     <w:basedOn w:val="a1"/>
-    <w:next w:val="10"/>
+    <w:next w:val="11"/>
     <w:semiHidden/>
     <w:rPr>
       <w:rFonts w:ascii="Arial" w:hAnsi="Arial" w:cs="Arial"/>

</xml_diff>

<commit_message>
complete table of model comparision
</commit_message>
<xml_diff>
--- a/ML_Assignment2_Report.docx
+++ b/ML_Assignment2_Report.docx
@@ -271,7 +271,25 @@
           <w:iCs/>
           <w:szCs w:val="24"/>
         </w:rPr>
-        <w:t>Machine Learning, Breast Cancer, Data Preprocessing, SMOTE, Feature Selection, PCA, Random Forest.</w:t>
+        <w:t>Machine Learning, Breast Cancer, Data Preprocessing, SMOTE, Feature Selection, PCA</w:t>
+      </w:r>
+      <w:proofErr w:type="gramStart"/>
+      <w:r>
+        <w:rPr>
+          <w:i w:val="0"/>
+          <w:iCs/>
+          <w:szCs w:val="24"/>
+        </w:rPr>
+        <w:t>, Random Forest</w:t>
+      </w:r>
+      <w:proofErr w:type="gramEnd"/>
+      <w:r>
+        <w:rPr>
+          <w:i w:val="0"/>
+          <w:iCs/>
+          <w:szCs w:val="24"/>
+        </w:rPr>
+        <w:t>.</w:t>
       </w:r>
     </w:p>
     <w:p>
@@ -348,7 +366,15 @@
         <w:t xml:space="preserve"> </w:t>
       </w:r>
       <w:r>
-        <w:t>the human body and it is not always effective for everyone. Complete tumour</w:t>
+        <w:t xml:space="preserve">the human </w:t>
+      </w:r>
+      <w:proofErr w:type="gramStart"/>
+      <w:r>
+        <w:t>body</w:t>
+      </w:r>
+      <w:proofErr w:type="gramEnd"/>
+      <w:r>
+        <w:t xml:space="preserve"> and it is not always effective for everyone. Complete tumour</w:t>
       </w:r>
       <w:r>
         <w:rPr>
@@ -914,6 +940,7 @@
           <w:lang w:eastAsia="zh-CN"/>
         </w:rPr>
       </w:pPr>
+      <w:proofErr w:type="gramStart"/>
       <w:r>
         <w:rPr>
           <w:sz w:val="20"/>
@@ -928,6 +955,7 @@
         </w:rPr>
         <w:t>ing</w:t>
       </w:r>
+      <w:proofErr w:type="gramEnd"/>
       <w:r>
         <w:rPr>
           <w:sz w:val="20"/>
@@ -1295,7 +1323,23 @@
           <w:sz w:val="20"/>
           <w:lang w:eastAsia="zh-CN"/>
         </w:rPr>
-        <w:t>Then, through data processing operations, the ID column is removed and the target column (</w:t>
+        <w:t xml:space="preserve">Then, through data processing operations, the ID column is </w:t>
+      </w:r>
+      <w:proofErr w:type="gramStart"/>
+      <w:r>
+        <w:rPr>
+          <w:sz w:val="20"/>
+          <w:lang w:eastAsia="zh-CN"/>
+        </w:rPr>
+        <w:t>removed</w:t>
+      </w:r>
+      <w:proofErr w:type="gramEnd"/>
+      <w:r>
+        <w:rPr>
+          <w:sz w:val="20"/>
+          <w:lang w:eastAsia="zh-CN"/>
+        </w:rPr>
+        <w:t xml:space="preserve"> and the target column (</w:t>
       </w:r>
       <w:r>
         <w:rPr>
@@ -1554,14 +1598,6 @@
     <w:p>
       <w:pPr>
         <w:rPr>
-          <w:lang w:eastAsia="zh-CN"/>
-        </w:rPr>
-      </w:pPr>
-    </w:p>
-    <w:p>
-      <w:pPr>
-        <w:rPr>
-          <w:rFonts w:hint="eastAsia"/>
           <w:sz w:val="20"/>
           <w:lang w:eastAsia="zh-CN"/>
         </w:rPr>
@@ -1578,7 +1614,6 @@
       <w:pPr>
         <w:pStyle w:val="41"/>
         <w:rPr>
-          <w:rFonts w:hint="eastAsia"/>
           <w:sz w:val="20"/>
           <w:lang w:eastAsia="zh-CN"/>
         </w:rPr>
@@ -1668,14 +1703,6 @@
         </w:rPr>
         <w:t>3.1 PCR (classification task)</w:t>
       </w:r>
-    </w:p>
-    <w:p>
-      <w:pPr>
-        <w:rPr>
-          <w:rFonts w:hint="eastAsia"/>
-          <w:lang w:eastAsia="zh-CN"/>
-        </w:rPr>
-      </w:pPr>
     </w:p>
     <w:p>
       <w:pPr>
@@ -1919,6 +1946,29 @@
           <w:numId w:val="13"/>
         </w:numPr>
         <w:rPr>
+          <w:sz w:val="20"/>
+          <w:lang w:eastAsia="zh-CN"/>
+        </w:rPr>
+      </w:pPr>
+      <w:r>
+        <w:rPr>
+          <w:sz w:val="20"/>
+          <w:lang w:eastAsia="zh-CN"/>
+        </w:rPr>
+        <w:t>Achieved balanced accuracy of 75.33%, precision of 44.83%, and ROC-AUC of 75.33%.</w:t>
+      </w:r>
+    </w:p>
+    <w:p>
+      <w:pPr>
+        <w:rPr>
+          <w:sz w:val="20"/>
+          <w:lang w:eastAsia="zh-CN"/>
+        </w:rPr>
+      </w:pPr>
+    </w:p>
+    <w:p>
+      <w:pPr>
+        <w:rPr>
           <w:rFonts w:hint="eastAsia"/>
           <w:sz w:val="20"/>
           <w:lang w:eastAsia="zh-CN"/>
@@ -1929,29 +1979,6 @@
           <w:sz w:val="20"/>
           <w:lang w:eastAsia="zh-CN"/>
         </w:rPr>
-        <w:t>Achieved balanced accuracy of 75.33%, precision of 44.83%, and ROC-AUC of 75.33%.</w:t>
-      </w:r>
-    </w:p>
-    <w:p>
-      <w:pPr>
-        <w:rPr>
-          <w:sz w:val="20"/>
-          <w:lang w:eastAsia="zh-CN"/>
-        </w:rPr>
-      </w:pPr>
-    </w:p>
-    <w:p>
-      <w:pPr>
-        <w:rPr>
-          <w:sz w:val="20"/>
-          <w:lang w:eastAsia="zh-CN"/>
-        </w:rPr>
-      </w:pPr>
-      <w:r>
-        <w:rPr>
-          <w:sz w:val="20"/>
-          <w:lang w:eastAsia="zh-CN"/>
-        </w:rPr>
         <w:t xml:space="preserve">AdaBoost performs best, </w:t>
       </w:r>
       <w:r>
@@ -1998,14 +2025,1249 @@
         <w:t>The use of SMOTE effectively balanced the dataset and improved minority class recall.</w:t>
       </w:r>
     </w:p>
-    <w:p>
-      <w:pPr>
-        <w:rPr>
-          <w:rFonts w:hint="eastAsia"/>
-          <w:sz w:val="20"/>
-          <w:lang w:eastAsia="zh-CN"/>
-        </w:rPr>
-      </w:pPr>
+    <w:tbl>
+      <w:tblPr>
+        <w:tblW w:w="0" w:type="auto"/>
+        <w:tblBorders>
+          <w:top w:val="single" w:sz="4" w:space="0" w:color="auto"/>
+          <w:left w:val="single" w:sz="4" w:space="0" w:color="auto"/>
+          <w:bottom w:val="single" w:sz="4" w:space="0" w:color="auto"/>
+          <w:right w:val="single" w:sz="4" w:space="0" w:color="auto"/>
+          <w:insideH w:val="single" w:sz="4" w:space="0" w:color="auto"/>
+          <w:insideV w:val="single" w:sz="4" w:space="0" w:color="auto"/>
+        </w:tblBorders>
+        <w:tblLook w:val="04A0" w:firstRow="1" w:lastRow="0" w:firstColumn="1" w:lastColumn="0" w:noHBand="0" w:noVBand="1"/>
+      </w:tblPr>
+      <w:tblGrid>
+        <w:gridCol w:w="1761"/>
+        <w:gridCol w:w="1163"/>
+        <w:gridCol w:w="1081"/>
+        <w:gridCol w:w="1078"/>
+      </w:tblGrid>
+      <w:tr>
+        <w:tc>
+          <w:tcPr>
+            <w:tcW w:w="1761" w:type="dxa"/>
+            <w:shd w:val="clear" w:color="auto" w:fill="auto"/>
+          </w:tcPr>
+          <w:p>
+            <w:pPr>
+              <w:rPr>
+                <w:rFonts w:hint="eastAsia"/>
+                <w:sz w:val="20"/>
+                <w:lang w:eastAsia="zh-CN"/>
+              </w:rPr>
+            </w:pPr>
+            <w:r>
+              <w:rPr>
+                <w:sz w:val="20"/>
+                <w:lang w:eastAsia="zh-CN"/>
+              </w:rPr>
+              <w:t>Model</w:t>
+            </w:r>
+          </w:p>
+        </w:tc>
+        <w:tc>
+          <w:tcPr>
+            <w:tcW w:w="1163" w:type="dxa"/>
+            <w:shd w:val="clear" w:color="auto" w:fill="auto"/>
+          </w:tcPr>
+          <w:p>
+            <w:pPr>
+              <w:rPr>
+                <w:rFonts w:hint="eastAsia"/>
+                <w:sz w:val="20"/>
+                <w:lang w:eastAsia="zh-CN"/>
+              </w:rPr>
+            </w:pPr>
+            <w:r>
+              <w:rPr>
+                <w:sz w:val="20"/>
+                <w:lang w:eastAsia="zh-CN"/>
+              </w:rPr>
+              <w:t>Precision (Class 0)</w:t>
+            </w:r>
+          </w:p>
+        </w:tc>
+        <w:tc>
+          <w:tcPr>
+            <w:tcW w:w="1081" w:type="dxa"/>
+            <w:shd w:val="clear" w:color="auto" w:fill="auto"/>
+          </w:tcPr>
+          <w:p>
+            <w:pPr>
+              <w:rPr>
+                <w:rFonts w:hint="eastAsia"/>
+                <w:sz w:val="20"/>
+                <w:lang w:eastAsia="zh-CN"/>
+              </w:rPr>
+            </w:pPr>
+            <w:r>
+              <w:rPr>
+                <w:sz w:val="20"/>
+                <w:lang w:eastAsia="zh-CN"/>
+              </w:rPr>
+              <w:t>Recall (Class 0)</w:t>
+            </w:r>
+          </w:p>
+        </w:tc>
+        <w:tc>
+          <w:tcPr>
+            <w:tcW w:w="1078" w:type="dxa"/>
+            <w:shd w:val="clear" w:color="auto" w:fill="auto"/>
+          </w:tcPr>
+          <w:p>
+            <w:pPr>
+              <w:rPr>
+                <w:rFonts w:hint="eastAsia"/>
+                <w:sz w:val="20"/>
+                <w:lang w:eastAsia="zh-CN"/>
+              </w:rPr>
+            </w:pPr>
+            <w:r>
+              <w:rPr>
+                <w:sz w:val="20"/>
+                <w:lang w:eastAsia="zh-CN"/>
+              </w:rPr>
+              <w:t>F1-Score (Class 0)</w:t>
+            </w:r>
+          </w:p>
+        </w:tc>
+      </w:tr>
+      <w:tr>
+        <w:tc>
+          <w:tcPr>
+            <w:tcW w:w="1761" w:type="dxa"/>
+            <w:shd w:val="clear" w:color="auto" w:fill="auto"/>
+          </w:tcPr>
+          <w:p>
+            <w:pPr>
+              <w:rPr>
+                <w:rFonts w:hint="eastAsia"/>
+                <w:sz w:val="20"/>
+                <w:lang w:eastAsia="zh-CN"/>
+              </w:rPr>
+            </w:pPr>
+            <w:proofErr w:type="spellStart"/>
+            <w:r>
+              <w:rPr>
+                <w:sz w:val="20"/>
+                <w:lang w:eastAsia="zh-CN"/>
+              </w:rPr>
+              <w:t>RandomForest</w:t>
+            </w:r>
+            <w:proofErr w:type="spellEnd"/>
+            <w:r>
+              <w:rPr>
+                <w:sz w:val="20"/>
+                <w:lang w:eastAsia="zh-CN"/>
+              </w:rPr>
+              <w:t xml:space="preserve"> (75estimators)</w:t>
+            </w:r>
+          </w:p>
+        </w:tc>
+        <w:tc>
+          <w:tcPr>
+            <w:tcW w:w="1163" w:type="dxa"/>
+            <w:shd w:val="clear" w:color="auto" w:fill="auto"/>
+          </w:tcPr>
+          <w:p>
+            <w:pPr>
+              <w:rPr>
+                <w:rFonts w:hint="eastAsia"/>
+                <w:sz w:val="20"/>
+                <w:lang w:eastAsia="zh-CN"/>
+              </w:rPr>
+            </w:pPr>
+            <w:r>
+              <w:rPr>
+                <w:rFonts w:hint="eastAsia"/>
+                <w:sz w:val="20"/>
+                <w:lang w:eastAsia="zh-CN"/>
+              </w:rPr>
+              <w:t>0.87</w:t>
+            </w:r>
+          </w:p>
+        </w:tc>
+        <w:tc>
+          <w:tcPr>
+            <w:tcW w:w="1081" w:type="dxa"/>
+            <w:shd w:val="clear" w:color="auto" w:fill="auto"/>
+          </w:tcPr>
+          <w:p>
+            <w:pPr>
+              <w:rPr>
+                <w:rFonts w:hint="eastAsia"/>
+                <w:sz w:val="20"/>
+                <w:lang w:eastAsia="zh-CN"/>
+              </w:rPr>
+            </w:pPr>
+            <w:r>
+              <w:rPr>
+                <w:rFonts w:hint="eastAsia"/>
+                <w:sz w:val="20"/>
+                <w:lang w:eastAsia="zh-CN"/>
+              </w:rPr>
+              <w:t>0.77</w:t>
+            </w:r>
+          </w:p>
+        </w:tc>
+        <w:tc>
+          <w:tcPr>
+            <w:tcW w:w="1078" w:type="dxa"/>
+            <w:shd w:val="clear" w:color="auto" w:fill="auto"/>
+          </w:tcPr>
+          <w:p>
+            <w:pPr>
+              <w:rPr>
+                <w:rFonts w:hint="eastAsia"/>
+                <w:sz w:val="20"/>
+                <w:lang w:eastAsia="zh-CN"/>
+              </w:rPr>
+            </w:pPr>
+            <w:r>
+              <w:rPr>
+                <w:rFonts w:hint="eastAsia"/>
+                <w:sz w:val="20"/>
+                <w:lang w:eastAsia="zh-CN"/>
+              </w:rPr>
+              <w:t>0.82</w:t>
+            </w:r>
+          </w:p>
+        </w:tc>
+      </w:tr>
+      <w:tr>
+        <w:tc>
+          <w:tcPr>
+            <w:tcW w:w="1761" w:type="dxa"/>
+            <w:shd w:val="clear" w:color="auto" w:fill="auto"/>
+          </w:tcPr>
+          <w:p>
+            <w:pPr>
+              <w:rPr>
+                <w:rFonts w:hint="eastAsia"/>
+                <w:sz w:val="20"/>
+                <w:lang w:eastAsia="zh-CN"/>
+              </w:rPr>
+            </w:pPr>
+            <w:r>
+              <w:rPr>
+                <w:sz w:val="20"/>
+                <w:lang w:eastAsia="zh-CN"/>
+              </w:rPr>
+              <w:t>AdaBoost (170 estimators)</w:t>
+            </w:r>
+          </w:p>
+        </w:tc>
+        <w:tc>
+          <w:tcPr>
+            <w:tcW w:w="1163" w:type="dxa"/>
+            <w:shd w:val="clear" w:color="auto" w:fill="auto"/>
+          </w:tcPr>
+          <w:p>
+            <w:pPr>
+              <w:rPr>
+                <w:rFonts w:hint="eastAsia"/>
+                <w:sz w:val="20"/>
+                <w:lang w:eastAsia="zh-CN"/>
+              </w:rPr>
+            </w:pPr>
+            <w:r>
+              <w:rPr>
+                <w:rFonts w:hint="eastAsia"/>
+                <w:sz w:val="20"/>
+                <w:lang w:eastAsia="zh-CN"/>
+              </w:rPr>
+              <w:t>0.92</w:t>
+            </w:r>
+          </w:p>
+        </w:tc>
+        <w:tc>
+          <w:tcPr>
+            <w:tcW w:w="1081" w:type="dxa"/>
+            <w:shd w:val="clear" w:color="auto" w:fill="auto"/>
+          </w:tcPr>
+          <w:p>
+            <w:pPr>
+              <w:rPr>
+                <w:rFonts w:hint="eastAsia"/>
+                <w:sz w:val="20"/>
+                <w:lang w:eastAsia="zh-CN"/>
+              </w:rPr>
+            </w:pPr>
+            <w:r>
+              <w:rPr>
+                <w:rFonts w:hint="eastAsia"/>
+                <w:sz w:val="20"/>
+                <w:lang w:eastAsia="zh-CN"/>
+              </w:rPr>
+              <w:t>0.74</w:t>
+            </w:r>
+          </w:p>
+        </w:tc>
+        <w:tc>
+          <w:tcPr>
+            <w:tcW w:w="1078" w:type="dxa"/>
+            <w:shd w:val="clear" w:color="auto" w:fill="auto"/>
+          </w:tcPr>
+          <w:p>
+            <w:pPr>
+              <w:rPr>
+                <w:rFonts w:hint="eastAsia"/>
+                <w:sz w:val="20"/>
+                <w:lang w:eastAsia="zh-CN"/>
+              </w:rPr>
+            </w:pPr>
+            <w:r>
+              <w:rPr>
+                <w:rFonts w:hint="eastAsia"/>
+                <w:sz w:val="20"/>
+                <w:lang w:eastAsia="zh-CN"/>
+              </w:rPr>
+              <w:t>0.82</w:t>
+            </w:r>
+          </w:p>
+        </w:tc>
+      </w:tr>
+      <w:tr>
+        <w:tc>
+          <w:tcPr>
+            <w:tcW w:w="1761" w:type="dxa"/>
+            <w:shd w:val="clear" w:color="auto" w:fill="auto"/>
+          </w:tcPr>
+          <w:p>
+            <w:pPr>
+              <w:rPr>
+                <w:rFonts w:hint="eastAsia"/>
+                <w:sz w:val="20"/>
+                <w:lang w:eastAsia="zh-CN"/>
+              </w:rPr>
+            </w:pPr>
+            <w:proofErr w:type="spellStart"/>
+            <w:proofErr w:type="gramStart"/>
+            <w:r>
+              <w:rPr>
+                <w:sz w:val="20"/>
+                <w:lang w:eastAsia="zh-CN"/>
+              </w:rPr>
+              <w:t>LogisticRegression</w:t>
+            </w:r>
+            <w:proofErr w:type="spellEnd"/>
+            <w:proofErr w:type="gramEnd"/>
+            <w:r>
+              <w:rPr>
+                <w:sz w:val="20"/>
+                <w:lang w:eastAsia="zh-CN"/>
+              </w:rPr>
+              <w:t xml:space="preserve"> (C=1.2)</w:t>
+            </w:r>
+          </w:p>
+        </w:tc>
+        <w:tc>
+          <w:tcPr>
+            <w:tcW w:w="1163" w:type="dxa"/>
+            <w:shd w:val="clear" w:color="auto" w:fill="auto"/>
+          </w:tcPr>
+          <w:p>
+            <w:pPr>
+              <w:rPr>
+                <w:rFonts w:hint="eastAsia"/>
+                <w:sz w:val="20"/>
+                <w:lang w:eastAsia="zh-CN"/>
+              </w:rPr>
+            </w:pPr>
+            <w:r>
+              <w:rPr>
+                <w:rFonts w:hint="eastAsia"/>
+                <w:sz w:val="20"/>
+                <w:lang w:eastAsia="zh-CN"/>
+              </w:rPr>
+              <w:t>0.89</w:t>
+            </w:r>
+          </w:p>
+        </w:tc>
+        <w:tc>
+          <w:tcPr>
+            <w:tcW w:w="1081" w:type="dxa"/>
+            <w:shd w:val="clear" w:color="auto" w:fill="auto"/>
+          </w:tcPr>
+          <w:p>
+            <w:pPr>
+              <w:rPr>
+                <w:rFonts w:hint="eastAsia"/>
+                <w:sz w:val="20"/>
+                <w:lang w:eastAsia="zh-CN"/>
+              </w:rPr>
+            </w:pPr>
+            <w:r>
+              <w:rPr>
+                <w:rFonts w:hint="eastAsia"/>
+                <w:sz w:val="20"/>
+                <w:lang w:eastAsia="zh-CN"/>
+              </w:rPr>
+              <w:t>0.76</w:t>
+            </w:r>
+          </w:p>
+        </w:tc>
+        <w:tc>
+          <w:tcPr>
+            <w:tcW w:w="1078" w:type="dxa"/>
+            <w:shd w:val="clear" w:color="auto" w:fill="auto"/>
+          </w:tcPr>
+          <w:p>
+            <w:pPr>
+              <w:rPr>
+                <w:rFonts w:hint="eastAsia"/>
+                <w:sz w:val="20"/>
+                <w:lang w:eastAsia="zh-CN"/>
+              </w:rPr>
+            </w:pPr>
+            <w:r>
+              <w:rPr>
+                <w:rFonts w:hint="eastAsia"/>
+                <w:sz w:val="20"/>
+                <w:lang w:eastAsia="zh-CN"/>
+              </w:rPr>
+              <w:t>0.82</w:t>
+            </w:r>
+          </w:p>
+        </w:tc>
+      </w:tr>
+      <w:tr>
+        <w:tc>
+          <w:tcPr>
+            <w:tcW w:w="1761" w:type="dxa"/>
+            <w:shd w:val="clear" w:color="auto" w:fill="auto"/>
+          </w:tcPr>
+          <w:p>
+            <w:pPr>
+              <w:rPr>
+                <w:rFonts w:hint="eastAsia"/>
+                <w:sz w:val="20"/>
+                <w:lang w:eastAsia="zh-CN"/>
+              </w:rPr>
+            </w:pPr>
+          </w:p>
+        </w:tc>
+        <w:tc>
+          <w:tcPr>
+            <w:tcW w:w="1163" w:type="dxa"/>
+            <w:shd w:val="clear" w:color="auto" w:fill="auto"/>
+          </w:tcPr>
+          <w:p>
+            <w:pPr>
+              <w:rPr>
+                <w:rFonts w:hint="eastAsia"/>
+                <w:sz w:val="20"/>
+                <w:lang w:eastAsia="zh-CN"/>
+              </w:rPr>
+            </w:pPr>
+            <w:r>
+              <w:rPr>
+                <w:sz w:val="20"/>
+                <w:lang w:eastAsia="zh-CN"/>
+              </w:rPr>
+              <w:t xml:space="preserve">Precision (Class </w:t>
+            </w:r>
+            <w:r>
+              <w:rPr>
+                <w:rFonts w:hint="eastAsia"/>
+                <w:sz w:val="20"/>
+                <w:lang w:eastAsia="zh-CN"/>
+              </w:rPr>
+              <w:t>1</w:t>
+            </w:r>
+            <w:r>
+              <w:rPr>
+                <w:sz w:val="20"/>
+                <w:lang w:eastAsia="zh-CN"/>
+              </w:rPr>
+              <w:t>)</w:t>
+            </w:r>
+          </w:p>
+        </w:tc>
+        <w:tc>
+          <w:tcPr>
+            <w:tcW w:w="1081" w:type="dxa"/>
+            <w:shd w:val="clear" w:color="auto" w:fill="auto"/>
+          </w:tcPr>
+          <w:p>
+            <w:pPr>
+              <w:rPr>
+                <w:rFonts w:hint="eastAsia"/>
+                <w:sz w:val="20"/>
+                <w:lang w:eastAsia="zh-CN"/>
+              </w:rPr>
+            </w:pPr>
+            <w:r>
+              <w:rPr>
+                <w:sz w:val="20"/>
+                <w:lang w:eastAsia="zh-CN"/>
+              </w:rPr>
+              <w:t xml:space="preserve">Recall (Class </w:t>
+            </w:r>
+            <w:r>
+              <w:rPr>
+                <w:rFonts w:hint="eastAsia"/>
+                <w:sz w:val="20"/>
+                <w:lang w:eastAsia="zh-CN"/>
+              </w:rPr>
+              <w:t>1</w:t>
+            </w:r>
+            <w:r>
+              <w:rPr>
+                <w:sz w:val="20"/>
+                <w:lang w:eastAsia="zh-CN"/>
+              </w:rPr>
+              <w:t>)</w:t>
+            </w:r>
+          </w:p>
+        </w:tc>
+        <w:tc>
+          <w:tcPr>
+            <w:tcW w:w="1078" w:type="dxa"/>
+            <w:shd w:val="clear" w:color="auto" w:fill="auto"/>
+          </w:tcPr>
+          <w:p>
+            <w:pPr>
+              <w:rPr>
+                <w:rFonts w:hint="eastAsia"/>
+                <w:sz w:val="20"/>
+                <w:lang w:eastAsia="zh-CN"/>
+              </w:rPr>
+            </w:pPr>
+            <w:r>
+              <w:rPr>
+                <w:sz w:val="20"/>
+                <w:lang w:eastAsia="zh-CN"/>
+              </w:rPr>
+              <w:t xml:space="preserve">F1-Score (Class </w:t>
+            </w:r>
+            <w:r>
+              <w:rPr>
+                <w:rFonts w:hint="eastAsia"/>
+                <w:sz w:val="20"/>
+                <w:lang w:eastAsia="zh-CN"/>
+              </w:rPr>
+              <w:t>1</w:t>
+            </w:r>
+            <w:r>
+              <w:rPr>
+                <w:sz w:val="20"/>
+                <w:lang w:eastAsia="zh-CN"/>
+              </w:rPr>
+              <w:t>)</w:t>
+            </w:r>
+          </w:p>
+        </w:tc>
+      </w:tr>
+      <w:tr>
+        <w:tc>
+          <w:tcPr>
+            <w:tcW w:w="1761" w:type="dxa"/>
+            <w:shd w:val="clear" w:color="auto" w:fill="auto"/>
+          </w:tcPr>
+          <w:p>
+            <w:pPr>
+              <w:rPr>
+                <w:rFonts w:hint="eastAsia"/>
+                <w:sz w:val="20"/>
+                <w:lang w:eastAsia="zh-CN"/>
+              </w:rPr>
+            </w:pPr>
+            <w:proofErr w:type="spellStart"/>
+            <w:r>
+              <w:rPr>
+                <w:sz w:val="20"/>
+                <w:lang w:eastAsia="zh-CN"/>
+              </w:rPr>
+              <w:t>RandomForest</w:t>
+            </w:r>
+            <w:proofErr w:type="spellEnd"/>
+            <w:r>
+              <w:rPr>
+                <w:sz w:val="20"/>
+                <w:lang w:eastAsia="zh-CN"/>
+              </w:rPr>
+              <w:t xml:space="preserve"> </w:t>
+            </w:r>
+          </w:p>
+        </w:tc>
+        <w:tc>
+          <w:tcPr>
+            <w:tcW w:w="1163" w:type="dxa"/>
+            <w:shd w:val="clear" w:color="auto" w:fill="auto"/>
+          </w:tcPr>
+          <w:p>
+            <w:pPr>
+              <w:rPr>
+                <w:rFonts w:hint="eastAsia"/>
+                <w:sz w:val="20"/>
+                <w:lang w:eastAsia="zh-CN"/>
+              </w:rPr>
+            </w:pPr>
+            <w:r>
+              <w:rPr>
+                <w:rFonts w:hint="eastAsia"/>
+                <w:sz w:val="20"/>
+                <w:lang w:eastAsia="zh-CN"/>
+              </w:rPr>
+              <w:t>0.42</w:t>
+            </w:r>
+          </w:p>
+        </w:tc>
+        <w:tc>
+          <w:tcPr>
+            <w:tcW w:w="1081" w:type="dxa"/>
+            <w:shd w:val="clear" w:color="auto" w:fill="auto"/>
+          </w:tcPr>
+          <w:p>
+            <w:pPr>
+              <w:rPr>
+                <w:rFonts w:hint="eastAsia"/>
+                <w:sz w:val="20"/>
+                <w:lang w:eastAsia="zh-CN"/>
+              </w:rPr>
+            </w:pPr>
+            <w:r>
+              <w:rPr>
+                <w:rFonts w:hint="eastAsia"/>
+                <w:sz w:val="20"/>
+                <w:lang w:eastAsia="zh-CN"/>
+              </w:rPr>
+              <w:t>0.59</w:t>
+            </w:r>
+          </w:p>
+        </w:tc>
+        <w:tc>
+          <w:tcPr>
+            <w:tcW w:w="1078" w:type="dxa"/>
+            <w:shd w:val="clear" w:color="auto" w:fill="auto"/>
+          </w:tcPr>
+          <w:p>
+            <w:pPr>
+              <w:rPr>
+                <w:rFonts w:hint="eastAsia"/>
+                <w:sz w:val="20"/>
+                <w:lang w:eastAsia="zh-CN"/>
+              </w:rPr>
+            </w:pPr>
+            <w:r>
+              <w:rPr>
+                <w:rFonts w:hint="eastAsia"/>
+                <w:sz w:val="20"/>
+                <w:lang w:eastAsia="zh-CN"/>
+              </w:rPr>
+              <w:t>0.49</w:t>
+            </w:r>
+          </w:p>
+        </w:tc>
+      </w:tr>
+      <w:tr>
+        <w:tc>
+          <w:tcPr>
+            <w:tcW w:w="1761" w:type="dxa"/>
+            <w:shd w:val="clear" w:color="auto" w:fill="auto"/>
+          </w:tcPr>
+          <w:p>
+            <w:pPr>
+              <w:rPr>
+                <w:rFonts w:hint="eastAsia"/>
+                <w:sz w:val="20"/>
+                <w:lang w:eastAsia="zh-CN"/>
+              </w:rPr>
+            </w:pPr>
+            <w:r>
+              <w:rPr>
+                <w:sz w:val="20"/>
+                <w:lang w:eastAsia="zh-CN"/>
+              </w:rPr>
+              <w:t xml:space="preserve">AdaBoost </w:t>
+            </w:r>
+          </w:p>
+        </w:tc>
+        <w:tc>
+          <w:tcPr>
+            <w:tcW w:w="1163" w:type="dxa"/>
+            <w:shd w:val="clear" w:color="auto" w:fill="auto"/>
+          </w:tcPr>
+          <w:p>
+            <w:pPr>
+              <w:rPr>
+                <w:rFonts w:hint="eastAsia"/>
+                <w:sz w:val="20"/>
+                <w:lang w:eastAsia="zh-CN"/>
+              </w:rPr>
+            </w:pPr>
+            <w:r>
+              <w:rPr>
+                <w:rFonts w:hint="eastAsia"/>
+                <w:sz w:val="20"/>
+                <w:lang w:eastAsia="zh-CN"/>
+              </w:rPr>
+              <w:t>0.45</w:t>
+            </w:r>
+          </w:p>
+        </w:tc>
+        <w:tc>
+          <w:tcPr>
+            <w:tcW w:w="1081" w:type="dxa"/>
+            <w:shd w:val="clear" w:color="auto" w:fill="auto"/>
+          </w:tcPr>
+          <w:p>
+            <w:pPr>
+              <w:rPr>
+                <w:rFonts w:hint="eastAsia"/>
+                <w:sz w:val="20"/>
+                <w:lang w:eastAsia="zh-CN"/>
+              </w:rPr>
+            </w:pPr>
+            <w:r>
+              <w:rPr>
+                <w:rFonts w:hint="eastAsia"/>
+                <w:sz w:val="20"/>
+                <w:lang w:eastAsia="zh-CN"/>
+              </w:rPr>
+              <w:t>0.76</w:t>
+            </w:r>
+          </w:p>
+        </w:tc>
+        <w:tc>
+          <w:tcPr>
+            <w:tcW w:w="1078" w:type="dxa"/>
+            <w:shd w:val="clear" w:color="auto" w:fill="auto"/>
+          </w:tcPr>
+          <w:p>
+            <w:pPr>
+              <w:rPr>
+                <w:rFonts w:hint="eastAsia"/>
+                <w:sz w:val="20"/>
+                <w:lang w:eastAsia="zh-CN"/>
+              </w:rPr>
+            </w:pPr>
+            <w:r>
+              <w:rPr>
+                <w:rFonts w:hint="eastAsia"/>
+                <w:sz w:val="20"/>
+                <w:lang w:eastAsia="zh-CN"/>
+              </w:rPr>
+              <w:t>0.57</w:t>
+            </w:r>
+          </w:p>
+        </w:tc>
+      </w:tr>
+      <w:tr>
+        <w:tc>
+          <w:tcPr>
+            <w:tcW w:w="1761" w:type="dxa"/>
+            <w:shd w:val="clear" w:color="auto" w:fill="auto"/>
+          </w:tcPr>
+          <w:p>
+            <w:pPr>
+              <w:rPr>
+                <w:rFonts w:hint="eastAsia"/>
+                <w:sz w:val="20"/>
+                <w:lang w:eastAsia="zh-CN"/>
+              </w:rPr>
+            </w:pPr>
+            <w:proofErr w:type="spellStart"/>
+            <w:r>
+              <w:rPr>
+                <w:sz w:val="20"/>
+                <w:lang w:eastAsia="zh-CN"/>
+              </w:rPr>
+              <w:t>LogisticRegression</w:t>
+            </w:r>
+            <w:proofErr w:type="spellEnd"/>
+            <w:r>
+              <w:rPr>
+                <w:sz w:val="20"/>
+                <w:lang w:eastAsia="zh-CN"/>
+              </w:rPr>
+              <w:t xml:space="preserve"> </w:t>
+            </w:r>
+          </w:p>
+        </w:tc>
+        <w:tc>
+          <w:tcPr>
+            <w:tcW w:w="1163" w:type="dxa"/>
+            <w:shd w:val="clear" w:color="auto" w:fill="auto"/>
+          </w:tcPr>
+          <w:p>
+            <w:pPr>
+              <w:rPr>
+                <w:rFonts w:hint="eastAsia"/>
+                <w:sz w:val="20"/>
+                <w:lang w:eastAsia="zh-CN"/>
+              </w:rPr>
+            </w:pPr>
+            <w:r>
+              <w:rPr>
+                <w:rFonts w:hint="eastAsia"/>
+                <w:sz w:val="20"/>
+                <w:lang w:eastAsia="zh-CN"/>
+              </w:rPr>
+              <w:t>0.42</w:t>
+            </w:r>
+          </w:p>
+        </w:tc>
+        <w:tc>
+          <w:tcPr>
+            <w:tcW w:w="1081" w:type="dxa"/>
+            <w:shd w:val="clear" w:color="auto" w:fill="auto"/>
+          </w:tcPr>
+          <w:p>
+            <w:pPr>
+              <w:rPr>
+                <w:rFonts w:hint="eastAsia"/>
+                <w:sz w:val="20"/>
+                <w:lang w:eastAsia="zh-CN"/>
+              </w:rPr>
+            </w:pPr>
+            <w:r>
+              <w:rPr>
+                <w:rFonts w:hint="eastAsia"/>
+                <w:sz w:val="20"/>
+                <w:lang w:eastAsia="zh-CN"/>
+              </w:rPr>
+              <w:t>0.65</w:t>
+            </w:r>
+          </w:p>
+        </w:tc>
+        <w:tc>
+          <w:tcPr>
+            <w:tcW w:w="1078" w:type="dxa"/>
+            <w:shd w:val="clear" w:color="auto" w:fill="auto"/>
+          </w:tcPr>
+          <w:p>
+            <w:pPr>
+              <w:rPr>
+                <w:rFonts w:hint="eastAsia"/>
+                <w:sz w:val="20"/>
+                <w:lang w:eastAsia="zh-CN"/>
+              </w:rPr>
+            </w:pPr>
+            <w:r>
+              <w:rPr>
+                <w:rFonts w:hint="eastAsia"/>
+                <w:sz w:val="20"/>
+                <w:lang w:eastAsia="zh-CN"/>
+              </w:rPr>
+              <w:t>0.51</w:t>
+            </w:r>
+          </w:p>
+        </w:tc>
+      </w:tr>
+      <w:tr>
+        <w:tc>
+          <w:tcPr>
+            <w:tcW w:w="1761" w:type="dxa"/>
+            <w:shd w:val="clear" w:color="auto" w:fill="auto"/>
+          </w:tcPr>
+          <w:p>
+            <w:pPr>
+              <w:rPr>
+                <w:rFonts w:hint="eastAsia"/>
+                <w:sz w:val="20"/>
+                <w:lang w:eastAsia="zh-CN"/>
+              </w:rPr>
+            </w:pPr>
+          </w:p>
+        </w:tc>
+        <w:tc>
+          <w:tcPr>
+            <w:tcW w:w="1163" w:type="dxa"/>
+            <w:shd w:val="clear" w:color="auto" w:fill="auto"/>
+          </w:tcPr>
+          <w:p>
+            <w:pPr>
+              <w:rPr>
+                <w:rFonts w:hint="eastAsia"/>
+                <w:sz w:val="20"/>
+                <w:lang w:eastAsia="zh-CN"/>
+              </w:rPr>
+            </w:pPr>
+            <w:r>
+              <w:rPr>
+                <w:sz w:val="20"/>
+                <w:lang w:eastAsia="zh-CN"/>
+              </w:rPr>
+              <w:t>Accuracy</w:t>
+            </w:r>
+          </w:p>
+        </w:tc>
+        <w:tc>
+          <w:tcPr>
+            <w:tcW w:w="1081" w:type="dxa"/>
+            <w:shd w:val="clear" w:color="auto" w:fill="auto"/>
+          </w:tcPr>
+          <w:p>
+            <w:pPr>
+              <w:rPr>
+                <w:rFonts w:hint="eastAsia"/>
+                <w:sz w:val="20"/>
+                <w:lang w:eastAsia="zh-CN"/>
+              </w:rPr>
+            </w:pPr>
+            <w:r>
+              <w:rPr>
+                <w:sz w:val="20"/>
+                <w:lang w:eastAsia="zh-CN"/>
+              </w:rPr>
+              <w:t>Balanced Accuracy</w:t>
+            </w:r>
+          </w:p>
+        </w:tc>
+        <w:tc>
+          <w:tcPr>
+            <w:tcW w:w="1078" w:type="dxa"/>
+            <w:shd w:val="clear" w:color="auto" w:fill="auto"/>
+          </w:tcPr>
+          <w:p>
+            <w:pPr>
+              <w:rPr>
+                <w:rFonts w:hint="eastAsia"/>
+                <w:sz w:val="20"/>
+                <w:lang w:eastAsia="zh-CN"/>
+              </w:rPr>
+            </w:pPr>
+            <w:r>
+              <w:rPr>
+                <w:sz w:val="20"/>
+                <w:lang w:eastAsia="zh-CN"/>
+              </w:rPr>
+              <w:t>ROC-AUC</w:t>
+            </w:r>
+          </w:p>
+        </w:tc>
+      </w:tr>
+      <w:tr>
+        <w:tc>
+          <w:tcPr>
+            <w:tcW w:w="1761" w:type="dxa"/>
+            <w:shd w:val="clear" w:color="auto" w:fill="auto"/>
+          </w:tcPr>
+          <w:p>
+            <w:pPr>
+              <w:rPr>
+                <w:rFonts w:hint="eastAsia"/>
+                <w:sz w:val="20"/>
+                <w:lang w:eastAsia="zh-CN"/>
+              </w:rPr>
+            </w:pPr>
+            <w:proofErr w:type="spellStart"/>
+            <w:r>
+              <w:rPr>
+                <w:sz w:val="20"/>
+                <w:lang w:eastAsia="zh-CN"/>
+              </w:rPr>
+              <w:t>RandomForest</w:t>
+            </w:r>
+            <w:proofErr w:type="spellEnd"/>
+            <w:r>
+              <w:rPr>
+                <w:sz w:val="20"/>
+                <w:lang w:eastAsia="zh-CN"/>
+              </w:rPr>
+              <w:t xml:space="preserve"> </w:t>
+            </w:r>
+          </w:p>
+        </w:tc>
+        <w:tc>
+          <w:tcPr>
+            <w:tcW w:w="1163" w:type="dxa"/>
+            <w:shd w:val="clear" w:color="auto" w:fill="auto"/>
+          </w:tcPr>
+          <w:p>
+            <w:pPr>
+              <w:rPr>
+                <w:rFonts w:hint="eastAsia"/>
+                <w:sz w:val="20"/>
+                <w:lang w:eastAsia="zh-CN"/>
+              </w:rPr>
+            </w:pPr>
+            <w:r>
+              <w:rPr>
+                <w:rFonts w:hint="eastAsia"/>
+                <w:sz w:val="20"/>
+                <w:lang w:eastAsia="zh-CN"/>
+              </w:rPr>
+              <w:t>0</w:t>
+            </w:r>
+            <w:r>
+              <w:rPr>
+                <w:sz w:val="20"/>
+                <w:lang w:eastAsia="zh-CN"/>
+              </w:rPr>
+              <w:t>.</w:t>
+            </w:r>
+            <w:r>
+              <w:rPr>
+                <w:rFonts w:hint="eastAsia"/>
+                <w:sz w:val="20"/>
+                <w:lang w:eastAsia="zh-CN"/>
+              </w:rPr>
+              <w:t>73</w:t>
+            </w:r>
+          </w:p>
+        </w:tc>
+        <w:tc>
+          <w:tcPr>
+            <w:tcW w:w="1081" w:type="dxa"/>
+            <w:shd w:val="clear" w:color="auto" w:fill="auto"/>
+          </w:tcPr>
+          <w:p>
+            <w:pPr>
+              <w:rPr>
+                <w:sz w:val="20"/>
+                <w:lang w:eastAsia="zh-CN"/>
+              </w:rPr>
+            </w:pPr>
+            <w:r>
+              <w:rPr>
+                <w:sz w:val="20"/>
+                <w:lang w:eastAsia="zh-CN"/>
+              </w:rPr>
+              <w:t>0.6812</w:t>
+            </w:r>
+          </w:p>
+        </w:tc>
+        <w:tc>
+          <w:tcPr>
+            <w:tcW w:w="1078" w:type="dxa"/>
+            <w:shd w:val="clear" w:color="auto" w:fill="auto"/>
+          </w:tcPr>
+          <w:p>
+            <w:pPr>
+              <w:rPr>
+                <w:rFonts w:hint="eastAsia"/>
+                <w:sz w:val="20"/>
+                <w:lang w:eastAsia="zh-CN"/>
+              </w:rPr>
+            </w:pPr>
+            <w:r>
+              <w:rPr>
+                <w:sz w:val="20"/>
+                <w:lang w:eastAsia="zh-CN"/>
+              </w:rPr>
+              <w:t>0.6812</w:t>
+            </w:r>
+          </w:p>
+        </w:tc>
+      </w:tr>
+      <w:tr>
+        <w:tc>
+          <w:tcPr>
+            <w:tcW w:w="1761" w:type="dxa"/>
+            <w:shd w:val="clear" w:color="auto" w:fill="auto"/>
+          </w:tcPr>
+          <w:p>
+            <w:pPr>
+              <w:rPr>
+                <w:rFonts w:hint="eastAsia"/>
+                <w:sz w:val="20"/>
+                <w:lang w:eastAsia="zh-CN"/>
+              </w:rPr>
+            </w:pPr>
+            <w:r>
+              <w:rPr>
+                <w:sz w:val="20"/>
+                <w:lang w:eastAsia="zh-CN"/>
+              </w:rPr>
+              <w:t xml:space="preserve">AdaBoost </w:t>
+            </w:r>
+          </w:p>
+        </w:tc>
+        <w:tc>
+          <w:tcPr>
+            <w:tcW w:w="1163" w:type="dxa"/>
+            <w:shd w:val="clear" w:color="auto" w:fill="auto"/>
+          </w:tcPr>
+          <w:p>
+            <w:pPr>
+              <w:rPr>
+                <w:sz w:val="20"/>
+                <w:lang w:eastAsia="zh-CN"/>
+              </w:rPr>
+            </w:pPr>
+            <w:r>
+              <w:rPr>
+                <w:sz w:val="20"/>
+                <w:lang w:eastAsia="zh-CN"/>
+              </w:rPr>
+              <w:t>0.7468</w:t>
+            </w:r>
+          </w:p>
+        </w:tc>
+        <w:tc>
+          <w:tcPr>
+            <w:tcW w:w="1081" w:type="dxa"/>
+            <w:shd w:val="clear" w:color="auto" w:fill="auto"/>
+          </w:tcPr>
+          <w:p>
+            <w:pPr>
+              <w:rPr>
+                <w:sz w:val="20"/>
+                <w:lang w:eastAsia="zh-CN"/>
+              </w:rPr>
+            </w:pPr>
+            <w:r>
+              <w:rPr>
+                <w:sz w:val="20"/>
+                <w:lang w:eastAsia="zh-CN"/>
+              </w:rPr>
+              <w:t>0.7533</w:t>
+            </w:r>
+          </w:p>
+        </w:tc>
+        <w:tc>
+          <w:tcPr>
+            <w:tcW w:w="1078" w:type="dxa"/>
+            <w:shd w:val="clear" w:color="auto" w:fill="auto"/>
+          </w:tcPr>
+          <w:p>
+            <w:pPr>
+              <w:rPr>
+                <w:rFonts w:hint="eastAsia"/>
+                <w:sz w:val="20"/>
+                <w:lang w:eastAsia="zh-CN"/>
+              </w:rPr>
+            </w:pPr>
+            <w:r>
+              <w:rPr>
+                <w:sz w:val="20"/>
+                <w:lang w:eastAsia="zh-CN"/>
+              </w:rPr>
+              <w:t>0.7533</w:t>
+            </w:r>
+          </w:p>
+        </w:tc>
+      </w:tr>
+      <w:tr>
+        <w:tc>
+          <w:tcPr>
+            <w:tcW w:w="1761" w:type="dxa"/>
+            <w:shd w:val="clear" w:color="auto" w:fill="auto"/>
+          </w:tcPr>
+          <w:p>
+            <w:pPr>
+              <w:rPr>
+                <w:rFonts w:hint="eastAsia"/>
+                <w:sz w:val="20"/>
+                <w:lang w:eastAsia="zh-CN"/>
+              </w:rPr>
+            </w:pPr>
+            <w:proofErr w:type="spellStart"/>
+            <w:r>
+              <w:rPr>
+                <w:sz w:val="20"/>
+                <w:lang w:eastAsia="zh-CN"/>
+              </w:rPr>
+              <w:t>LogisticRegression</w:t>
+            </w:r>
+            <w:proofErr w:type="spellEnd"/>
+            <w:r>
+              <w:rPr>
+                <w:sz w:val="20"/>
+                <w:lang w:eastAsia="zh-CN"/>
+              </w:rPr>
+              <w:t xml:space="preserve"> </w:t>
+            </w:r>
+          </w:p>
+        </w:tc>
+        <w:tc>
+          <w:tcPr>
+            <w:tcW w:w="1163" w:type="dxa"/>
+            <w:shd w:val="clear" w:color="auto" w:fill="auto"/>
+          </w:tcPr>
+          <w:p>
+            <w:pPr>
+              <w:rPr>
+                <w:sz w:val="20"/>
+                <w:lang w:eastAsia="zh-CN"/>
+              </w:rPr>
+            </w:pPr>
+            <w:r>
+              <w:rPr>
+                <w:sz w:val="20"/>
+                <w:lang w:eastAsia="zh-CN"/>
+              </w:rPr>
+              <w:t>0.7342</w:t>
+            </w:r>
+          </w:p>
+        </w:tc>
+        <w:tc>
+          <w:tcPr>
+            <w:tcW w:w="1081" w:type="dxa"/>
+            <w:shd w:val="clear" w:color="auto" w:fill="auto"/>
+          </w:tcPr>
+          <w:p>
+            <w:pPr>
+              <w:rPr>
+                <w:sz w:val="20"/>
+                <w:lang w:eastAsia="zh-CN"/>
+              </w:rPr>
+            </w:pPr>
+            <w:r>
+              <w:rPr>
+                <w:sz w:val="20"/>
+                <w:lang w:eastAsia="zh-CN"/>
+              </w:rPr>
+              <w:t>0.7026</w:t>
+            </w:r>
+          </w:p>
+        </w:tc>
+        <w:tc>
+          <w:tcPr>
+            <w:tcW w:w="1078" w:type="dxa"/>
+            <w:shd w:val="clear" w:color="auto" w:fill="auto"/>
+          </w:tcPr>
+          <w:p>
+            <w:pPr>
+              <w:rPr>
+                <w:rFonts w:hint="eastAsia"/>
+                <w:sz w:val="20"/>
+                <w:lang w:eastAsia="zh-CN"/>
+              </w:rPr>
+            </w:pPr>
+            <w:r>
+              <w:rPr>
+                <w:sz w:val="20"/>
+                <w:lang w:eastAsia="zh-CN"/>
+              </w:rPr>
+              <w:t>0.7026</w:t>
+            </w:r>
+          </w:p>
+        </w:tc>
+      </w:tr>
+    </w:tbl>
+    <w:p>
+      <w:pPr>
+        <w:pStyle w:val="ad"/>
+        <w:jc w:val="center"/>
+        <w:rPr>
+          <w:lang w:eastAsia="zh-CN"/>
+        </w:rPr>
+      </w:pPr>
+      <w:r>
+        <w:t xml:space="preserve">Table. </w:t>
+      </w:r>
+      <w:fldSimple w:instr=" SEQ Table \* ARABIC ">
+        <w:r>
+          <w:rPr>
+            <w:noProof/>
+          </w:rPr>
+          <w:t>1</w:t>
+        </w:r>
+      </w:fldSimple>
+      <w:r>
+        <w:t xml:space="preserve">. Model accuracy </w:t>
+      </w:r>
+      <w:proofErr w:type="spellStart"/>
+      <w:r>
+        <w:t>comparsion</w:t>
+      </w:r>
+      <w:proofErr w:type="spellEnd"/>
     </w:p>
     <w:p>
       <w:pPr>
@@ -2163,7 +3425,6 @@
       <w:pPr>
         <w:jc w:val="both"/>
         <w:rPr>
-          <w:rFonts w:hint="eastAsia"/>
           <w:sz w:val="20"/>
           <w:lang w:eastAsia="zh-CN"/>
         </w:rPr>
@@ -2217,7 +3478,15 @@
         <w:ind w:firstLine="0"/>
       </w:pPr>
       <w:r>
-        <w:t>Major headings, for example, “1. Introduction”, should appear in all capital letters, bold face if possible, centered in the column, with one blank line before, and one blank line after. Use a period (“.”) after the heading number, not a colon.</w:t>
+        <w:t xml:space="preserve">Major headings, for example, “1. Introduction”, should appear in all capital letters, bold </w:t>
+      </w:r>
+      <w:proofErr w:type="gramStart"/>
+      <w:r>
+        <w:t>face</w:t>
+      </w:r>
+      <w:proofErr w:type="gramEnd"/>
+      <w:r>
+        <w:t xml:space="preserve"> if possible, centered in the column, with one blank line before, and one blank line after. Use a period (“.”) after the heading number, not a colon.</w:t>
       </w:r>
     </w:p>
     <w:p>
@@ -4938,6 +6207,7 @@
   <w:style w:type="character" w:default="1" w:styleId="a2">
     <w:name w:val="Default Paragraph Font"/>
     <w:uiPriority w:val="1"/>
+    <w:semiHidden/>
     <w:unhideWhenUsed/>
   </w:style>
   <w:style w:type="table" w:default="1" w:styleId="a3">

</xml_diff>

<commit_message>
Deal with the impact and complete format
</commit_message>
<xml_diff>
--- a/ML_Assignment2_Report.docx
+++ b/ML_Assignment2_Report.docx
@@ -565,7 +565,6 @@
     <w:p>
       <w:pPr>
         <w:rPr>
-          <w:rFonts w:hint="eastAsia"/>
           <w:lang w:eastAsia="zh-CN"/>
         </w:rPr>
       </w:pPr>
@@ -685,11 +684,48 @@
       <w:pPr>
         <w:jc w:val="both"/>
         <w:rPr>
+          <w:sz w:val="20"/>
+          <w:lang w:eastAsia="zh-CN"/>
+        </w:rPr>
+      </w:pPr>
+    </w:p>
+    <w:p>
+      <w:pPr>
+        <w:jc w:val="both"/>
+        <w:rPr>
+          <w:sz w:val="20"/>
+          <w:lang w:eastAsia="zh-CN"/>
+        </w:rPr>
+      </w:pPr>
+      <w:r>
+        <w:rPr>
           <w:rFonts w:hint="eastAsia"/>
           <w:sz w:val="20"/>
           <w:lang w:eastAsia="zh-CN"/>
         </w:rPr>
-      </w:pPr>
+        <w:t>P</w:t>
+      </w:r>
+      <w:r>
+        <w:rPr>
+          <w:sz w:val="20"/>
+        </w:rPr>
+        <w:t>articularly in</w:t>
+      </w:r>
+      <w:r>
+        <w:rPr>
+          <w:rFonts w:hint="eastAsia"/>
+          <w:sz w:val="20"/>
+          <w:lang w:eastAsia="zh-CN"/>
+        </w:rPr>
+        <w:t xml:space="preserve"> </w:t>
+      </w:r>
+      <w:r>
+        <w:rPr>
+          <w:sz w:val="20"/>
+          <w:lang w:eastAsia="zh-CN"/>
+        </w:rPr>
+        <w:t>data heterogeneity and computational demands continue to pose major challenges. Techniques such as feature selection, ensemble learning, and hybrid algorithms address these issues by improving model efficiency and interpretability. Studies unanimously agree that early detection algorithms must balance reliability with practical applicability, especially in resource-limited settings.</w:t>
+      </w:r>
     </w:p>
     <w:p>
       <w:pPr>
@@ -699,58 +735,27 @@
           <w:lang w:eastAsia="zh-CN"/>
         </w:rPr>
       </w:pPr>
+    </w:p>
+    <w:p>
+      <w:pPr>
+        <w:pStyle w:val="41"/>
+        <w:rPr>
+          <w:lang w:eastAsia="zh-CN"/>
+        </w:rPr>
+      </w:pPr>
       <w:r>
         <w:rPr>
           <w:rFonts w:hint="eastAsia"/>
           <w:sz w:val="20"/>
           <w:lang w:eastAsia="zh-CN"/>
         </w:rPr>
-        <w:t>P</w:t>
-      </w:r>
-      <w:r>
-        <w:rPr>
-          <w:sz w:val="20"/>
-        </w:rPr>
-        <w:t>articularly in</w:t>
-      </w:r>
-      <w:r>
-        <w:rPr>
-          <w:rFonts w:hint="eastAsia"/>
-          <w:sz w:val="20"/>
-          <w:lang w:eastAsia="zh-CN"/>
-        </w:rPr>
-        <w:t xml:space="preserve"> </w:t>
-      </w:r>
-      <w:r>
-        <w:rPr>
-          <w:sz w:val="20"/>
-          <w:lang w:eastAsia="zh-CN"/>
-        </w:rPr>
-        <w:t>data heterogeneity and computational demands continue to pose major challenges. Techniques such as feature selection, ensemble learning, and hybrid algorithms address these issues by improving model efficiency and interpretability. Studies unanimously agree that early detection algorithms must balance reliability with practical applicability, especially in resource-limited settings.</w:t>
-      </w:r>
-    </w:p>
-    <w:p>
-      <w:pPr>
-        <w:jc w:val="both"/>
-        <w:rPr>
-          <w:rFonts w:hint="eastAsia"/>
-          <w:sz w:val="20"/>
-          <w:lang w:eastAsia="zh-CN"/>
-        </w:rPr>
-      </w:pPr>
-    </w:p>
-    <w:p>
-      <w:pPr>
-        <w:pStyle w:val="41"/>
-        <w:rPr>
-          <w:lang w:eastAsia="zh-CN"/>
-        </w:rPr>
-      </w:pPr>
-      <w:r>
-        <w:rPr>
-          <w:sz w:val="20"/>
-        </w:rPr>
-        <w:t>2. data analysis</w:t>
+        <w:t>3</w:t>
+      </w:r>
+      <w:r>
+        <w:rPr>
+          <w:sz w:val="20"/>
+        </w:rPr>
+        <w:t>. data analysis</w:t>
       </w:r>
       <w:r>
         <w:rPr>
@@ -888,8 +893,9 @@
           <w:caps/>
           <w:sz w:val="20"/>
           <w:szCs w:val="20"/>
-        </w:rPr>
-        <w:t xml:space="preserve">2.1 </w:t>
+          <w:lang w:eastAsia="zh-CN"/>
+        </w:rPr>
+        <w:t>3</w:t>
       </w:r>
       <w:r>
         <w:rPr>
@@ -897,294 +903,296 @@
           <w:bCs w:val="0"/>
           <w:i w:val="0"/>
           <w:iCs w:val="0"/>
+          <w:caps/>
           <w:sz w:val="20"/>
           <w:szCs w:val="20"/>
-          <w:lang w:eastAsia="zh-CN"/>
-        </w:rPr>
-        <w:t>M</w:t>
-      </w:r>
-      <w:r>
-        <w:rPr>
+        </w:rPr>
+        <w:t xml:space="preserve">.1 </w:t>
+      </w:r>
+      <w:r>
+        <w:rPr>
+          <w:rFonts w:hint="eastAsia"/>
           <w:bCs w:val="0"/>
           <w:i w:val="0"/>
           <w:iCs w:val="0"/>
           <w:sz w:val="20"/>
           <w:szCs w:val="20"/>
-        </w:rPr>
-        <w:t>issing value handling</w:t>
-      </w:r>
-    </w:p>
-    <w:p>
-      <w:pPr>
-        <w:rPr>
-          <w:sz w:val="20"/>
-        </w:rPr>
-      </w:pPr>
-      <w:r>
-        <w:rPr>
-          <w:sz w:val="20"/>
-        </w:rPr>
-        <w:t>The data stability is improved by traversing the dataset to detect the position of 999 and replacing 999 with median filling</w:t>
-      </w:r>
-      <w:r>
-        <w:rPr>
-          <w:sz w:val="20"/>
-        </w:rPr>
-        <w:t xml:space="preserve"> or </w:t>
-      </w:r>
-      <w:r>
-        <w:rPr>
-          <w:sz w:val="20"/>
-        </w:rPr>
-        <w:t>removing</w:t>
-      </w:r>
-      <w:r>
-        <w:rPr>
-          <w:sz w:val="20"/>
-        </w:rPr>
-        <w:t>.</w:t>
-      </w:r>
-      <w:r>
-        <w:rPr>
-          <w:sz w:val="20"/>
-        </w:rPr>
-        <w:t xml:space="preserve"> </w:t>
-      </w:r>
-    </w:p>
-    <w:p>
-      <w:pPr>
-        <w:rPr>
-          <w:sz w:val="20"/>
-          <w:lang w:eastAsia="zh-CN"/>
-        </w:rPr>
-      </w:pPr>
-    </w:p>
-    <w:p>
-      <w:pPr>
-        <w:rPr>
-          <w:sz w:val="20"/>
-          <w:lang w:eastAsia="zh-CN"/>
-        </w:rPr>
-      </w:pPr>
-      <w:r>
-        <w:rPr>
-          <w:sz w:val="20"/>
-          <w:lang w:eastAsia="zh-CN"/>
-        </w:rPr>
-        <w:t xml:space="preserve">Missing </w:t>
-      </w:r>
-      <w:r>
-        <w:rPr>
-          <w:sz w:val="20"/>
-          <w:lang w:eastAsia="zh-CN"/>
-        </w:rPr>
-        <w:t>Values:</w:t>
-      </w:r>
-      <w:r>
-        <w:rPr>
-          <w:sz w:val="20"/>
-          <w:lang w:eastAsia="zh-CN"/>
-        </w:rPr>
-        <w:t xml:space="preserve"> </w:t>
-      </w:r>
-      <w:r>
-        <w:rPr>
-          <w:sz w:val="20"/>
-          <w:lang w:eastAsia="zh-CN"/>
-        </w:rPr>
-        <w:t>PCR (</w:t>
-      </w:r>
-      <w:r>
-        <w:rPr>
-          <w:sz w:val="20"/>
-          <w:lang w:eastAsia="zh-CN"/>
-        </w:rPr>
-        <w:t xml:space="preserve">5 </w:t>
-      </w:r>
-      <w:r>
-        <w:rPr>
-          <w:sz w:val="20"/>
-          <w:lang w:eastAsia="zh-CN"/>
-        </w:rPr>
-        <w:t>items</w:t>
-      </w:r>
-      <w:r>
-        <w:rPr>
-          <w:sz w:val="20"/>
-          <w:lang w:eastAsia="zh-CN"/>
-        </w:rPr>
-        <w:t>)</w:t>
-      </w:r>
-      <w:r>
-        <w:rPr>
-          <w:sz w:val="20"/>
-          <w:lang w:eastAsia="zh-CN"/>
-        </w:rPr>
-        <w:t xml:space="preserve">, </w:t>
-      </w:r>
-      <w:r>
-        <w:rPr>
-          <w:sz w:val="20"/>
-          <w:lang w:eastAsia="zh-CN"/>
-        </w:rPr>
-        <w:t>Gene</w:t>
-      </w:r>
-    </w:p>
-    <w:p>
-      <w:pPr>
-        <w:rPr>
-          <w:sz w:val="20"/>
-          <w:lang w:eastAsia="zh-CN"/>
-        </w:rPr>
-      </w:pPr>
-    </w:p>
-    <w:p>
-      <w:pPr>
-        <w:rPr>
-          <w:sz w:val="20"/>
-          <w:lang w:eastAsia="zh-CN"/>
-        </w:rPr>
-      </w:pPr>
-      <w:r>
-        <w:rPr>
-          <w:sz w:val="20"/>
-          <w:lang w:eastAsia="zh-CN"/>
-        </w:rPr>
-        <w:t xml:space="preserve">For PCR: </w:t>
-      </w:r>
-      <w:r>
-        <w:rPr>
-          <w:sz w:val="20"/>
-          <w:lang w:eastAsia="zh-CN"/>
-        </w:rPr>
-        <w:t>Given that only 5 out of 400 values are missing, the simplest and most effective strategy is to delete the rows. Since the scale is small, the impact on the size of the dataset is negligible.</w:t>
-      </w:r>
-    </w:p>
-    <w:p>
-      <w:pPr>
-        <w:rPr>
-          <w:sz w:val="20"/>
-          <w:lang w:eastAsia="zh-CN"/>
-        </w:rPr>
-      </w:pPr>
-    </w:p>
-    <w:p>
-      <w:pPr>
-        <w:rPr>
-          <w:sz w:val="20"/>
-          <w:lang w:eastAsia="zh-CN"/>
-        </w:rPr>
-      </w:pPr>
-      <w:r>
-        <w:rPr>
-          <w:sz w:val="20"/>
-          <w:lang w:eastAsia="zh-CN"/>
-        </w:rPr>
-        <w:t xml:space="preserve">For Gene: </w:t>
-      </w:r>
-      <w:r>
-        <w:rPr>
-          <w:sz w:val="20"/>
-          <w:lang w:eastAsia="zh-CN"/>
-        </w:rPr>
-        <w:t xml:space="preserve">The categorical feature 'Gene', values 0 or 1, has substantial missing values of 28.2%. In this case, the imputation methods </w:t>
-      </w:r>
-      <w:r>
-        <w:rPr>
-          <w:sz w:val="20"/>
-          <w:lang w:eastAsia="zh-CN"/>
-        </w:rPr>
-        <w:t>must</w:t>
-      </w:r>
-      <w:r>
-        <w:rPr>
-          <w:sz w:val="20"/>
-          <w:lang w:eastAsia="zh-CN"/>
-        </w:rPr>
-        <w:t xml:space="preserve"> be carefully </w:t>
-      </w:r>
-      <w:r>
-        <w:rPr>
-          <w:sz w:val="20"/>
-          <w:lang w:eastAsia="zh-CN"/>
-        </w:rPr>
-        <w:t>chose</w:t>
-      </w:r>
-      <w:r>
-        <w:rPr>
-          <w:sz w:val="20"/>
-          <w:lang w:eastAsia="zh-CN"/>
-        </w:rPr>
-        <w:t>n</w:t>
-      </w:r>
-      <w:r>
-        <w:rPr>
-          <w:sz w:val="20"/>
-          <w:lang w:eastAsia="zh-CN"/>
-        </w:rPr>
-        <w:t xml:space="preserve">. The appropriate approach is to treat the missing data as a separate category (e.g., `-1`). </w:t>
-      </w:r>
-    </w:p>
-    <w:p>
-      <w:pPr>
-        <w:rPr>
-          <w:sz w:val="20"/>
-          <w:lang w:eastAsia="zh-CN"/>
-        </w:rPr>
-      </w:pPr>
-    </w:p>
-    <w:p>
-      <w:pPr>
-        <w:rPr>
-          <w:sz w:val="20"/>
-          <w:lang w:eastAsia="zh-CN"/>
-        </w:rPr>
-      </w:pPr>
-      <w:proofErr w:type="gramStart"/>
-      <w:r>
-        <w:rPr>
-          <w:sz w:val="20"/>
-          <w:lang w:eastAsia="zh-CN"/>
-        </w:rPr>
-        <w:t>Compar</w:t>
-      </w:r>
-      <w:r>
-        <w:rPr>
-          <w:sz w:val="20"/>
-          <w:lang w:eastAsia="zh-CN"/>
-        </w:rPr>
-        <w:t>ing</w:t>
-      </w:r>
-      <w:proofErr w:type="gramEnd"/>
-      <w:r>
-        <w:rPr>
-          <w:sz w:val="20"/>
-          <w:lang w:eastAsia="zh-CN"/>
-        </w:rPr>
-        <w:t xml:space="preserve"> to other imputation methods like mode imputation, which could lead to the distribution of 0s and 1s skewed, this approach is simple, preserves the information that the value was missing, and allows the model to learn patterns associated with missing values.</w:t>
-      </w:r>
-    </w:p>
-    <w:p>
-      <w:pPr>
-        <w:rPr>
-          <w:sz w:val="20"/>
-          <w:lang w:eastAsia="zh-CN"/>
-        </w:rPr>
-      </w:pPr>
-    </w:p>
-    <w:p>
-      <w:pPr>
-        <w:pStyle w:val="51"/>
+          <w:lang w:eastAsia="zh-CN"/>
+        </w:rPr>
+        <w:t>M</w:t>
+      </w:r>
+      <w:r>
         <w:rPr>
           <w:bCs w:val="0"/>
           <w:i w:val="0"/>
           <w:iCs w:val="0"/>
           <w:sz w:val="20"/>
           <w:szCs w:val="20"/>
-          <w:lang w:eastAsia="zh-CN"/>
-        </w:rPr>
-      </w:pPr>
-      <w:r>
+        </w:rPr>
+        <w:t>issing value handling</w:t>
+      </w:r>
+    </w:p>
+    <w:p>
+      <w:pPr>
+        <w:rPr>
+          <w:sz w:val="20"/>
+        </w:rPr>
+      </w:pPr>
+      <w:r>
+        <w:rPr>
+          <w:sz w:val="20"/>
+        </w:rPr>
+        <w:t>The data stability is improved by traversing the dataset to detect the position of 999 and replacing 999 with median filling</w:t>
+      </w:r>
+      <w:r>
+        <w:rPr>
+          <w:sz w:val="20"/>
+        </w:rPr>
+        <w:t xml:space="preserve"> or </w:t>
+      </w:r>
+      <w:r>
+        <w:rPr>
+          <w:sz w:val="20"/>
+        </w:rPr>
+        <w:t>removing</w:t>
+      </w:r>
+      <w:r>
+        <w:rPr>
+          <w:sz w:val="20"/>
+        </w:rPr>
+        <w:t>.</w:t>
+      </w:r>
+      <w:r>
+        <w:rPr>
+          <w:sz w:val="20"/>
+        </w:rPr>
+        <w:t xml:space="preserve"> </w:t>
+      </w:r>
+    </w:p>
+    <w:p>
+      <w:pPr>
+        <w:rPr>
+          <w:sz w:val="20"/>
+          <w:lang w:eastAsia="zh-CN"/>
+        </w:rPr>
+      </w:pPr>
+    </w:p>
+    <w:p>
+      <w:pPr>
+        <w:rPr>
+          <w:sz w:val="20"/>
+          <w:lang w:eastAsia="zh-CN"/>
+        </w:rPr>
+      </w:pPr>
+      <w:r>
+        <w:rPr>
+          <w:sz w:val="20"/>
+          <w:lang w:eastAsia="zh-CN"/>
+        </w:rPr>
+        <w:t xml:space="preserve">Missing </w:t>
+      </w:r>
+      <w:r>
+        <w:rPr>
+          <w:sz w:val="20"/>
+          <w:lang w:eastAsia="zh-CN"/>
+        </w:rPr>
+        <w:t>Values:</w:t>
+      </w:r>
+      <w:r>
+        <w:rPr>
+          <w:sz w:val="20"/>
+          <w:lang w:eastAsia="zh-CN"/>
+        </w:rPr>
+        <w:t xml:space="preserve"> </w:t>
+      </w:r>
+      <w:r>
+        <w:rPr>
+          <w:sz w:val="20"/>
+          <w:lang w:eastAsia="zh-CN"/>
+        </w:rPr>
+        <w:t>PCR (</w:t>
+      </w:r>
+      <w:r>
+        <w:rPr>
+          <w:sz w:val="20"/>
+          <w:lang w:eastAsia="zh-CN"/>
+        </w:rPr>
+        <w:t xml:space="preserve">5 </w:t>
+      </w:r>
+      <w:r>
+        <w:rPr>
+          <w:sz w:val="20"/>
+          <w:lang w:eastAsia="zh-CN"/>
+        </w:rPr>
+        <w:t>items</w:t>
+      </w:r>
+      <w:r>
+        <w:rPr>
+          <w:sz w:val="20"/>
+          <w:lang w:eastAsia="zh-CN"/>
+        </w:rPr>
+        <w:t>)</w:t>
+      </w:r>
+      <w:r>
+        <w:rPr>
+          <w:sz w:val="20"/>
+          <w:lang w:eastAsia="zh-CN"/>
+        </w:rPr>
+        <w:t xml:space="preserve">, </w:t>
+      </w:r>
+      <w:r>
+        <w:rPr>
+          <w:sz w:val="20"/>
+          <w:lang w:eastAsia="zh-CN"/>
+        </w:rPr>
+        <w:t>Gene</w:t>
+      </w:r>
+    </w:p>
+    <w:p>
+      <w:pPr>
+        <w:rPr>
+          <w:sz w:val="20"/>
+          <w:lang w:eastAsia="zh-CN"/>
+        </w:rPr>
+      </w:pPr>
+    </w:p>
+    <w:p>
+      <w:pPr>
+        <w:rPr>
+          <w:sz w:val="20"/>
+          <w:lang w:eastAsia="zh-CN"/>
+        </w:rPr>
+      </w:pPr>
+      <w:r>
+        <w:rPr>
+          <w:sz w:val="20"/>
+          <w:lang w:eastAsia="zh-CN"/>
+        </w:rPr>
+        <w:t xml:space="preserve">For PCR: </w:t>
+      </w:r>
+      <w:r>
+        <w:rPr>
+          <w:sz w:val="20"/>
+          <w:lang w:eastAsia="zh-CN"/>
+        </w:rPr>
+        <w:t>Given that only 5 out of 400 values are missing, the simplest and most effective strategy is to delete the rows. Since the scale is small, the impact on the size of the dataset is negligible.</w:t>
+      </w:r>
+    </w:p>
+    <w:p>
+      <w:pPr>
+        <w:rPr>
+          <w:sz w:val="20"/>
+          <w:lang w:eastAsia="zh-CN"/>
+        </w:rPr>
+      </w:pPr>
+    </w:p>
+    <w:p>
+      <w:pPr>
+        <w:rPr>
+          <w:sz w:val="20"/>
+          <w:lang w:eastAsia="zh-CN"/>
+        </w:rPr>
+      </w:pPr>
+      <w:r>
+        <w:rPr>
+          <w:sz w:val="20"/>
+          <w:lang w:eastAsia="zh-CN"/>
+        </w:rPr>
+        <w:t xml:space="preserve">For Gene: </w:t>
+      </w:r>
+      <w:r>
+        <w:rPr>
+          <w:sz w:val="20"/>
+          <w:lang w:eastAsia="zh-CN"/>
+        </w:rPr>
+        <w:t xml:space="preserve">The categorical feature 'Gene', values 0 or 1, has substantial missing values of 28.2%. In this case, the imputation methods </w:t>
+      </w:r>
+      <w:r>
+        <w:rPr>
+          <w:sz w:val="20"/>
+          <w:lang w:eastAsia="zh-CN"/>
+        </w:rPr>
+        <w:t>must</w:t>
+      </w:r>
+      <w:r>
+        <w:rPr>
+          <w:sz w:val="20"/>
+          <w:lang w:eastAsia="zh-CN"/>
+        </w:rPr>
+        <w:t xml:space="preserve"> be carefully </w:t>
+      </w:r>
+      <w:r>
+        <w:rPr>
+          <w:sz w:val="20"/>
+          <w:lang w:eastAsia="zh-CN"/>
+        </w:rPr>
+        <w:t>chose</w:t>
+      </w:r>
+      <w:r>
+        <w:rPr>
+          <w:sz w:val="20"/>
+          <w:lang w:eastAsia="zh-CN"/>
+        </w:rPr>
+        <w:t>n</w:t>
+      </w:r>
+      <w:r>
+        <w:rPr>
+          <w:sz w:val="20"/>
+          <w:lang w:eastAsia="zh-CN"/>
+        </w:rPr>
+        <w:t xml:space="preserve">. The appropriate approach is to treat the missing data as a separate category (e.g., `-1`). </w:t>
+      </w:r>
+    </w:p>
+    <w:p>
+      <w:pPr>
+        <w:rPr>
+          <w:sz w:val="20"/>
+          <w:lang w:eastAsia="zh-CN"/>
+        </w:rPr>
+      </w:pPr>
+    </w:p>
+    <w:p>
+      <w:pPr>
+        <w:rPr>
+          <w:sz w:val="20"/>
+          <w:lang w:eastAsia="zh-CN"/>
+        </w:rPr>
+      </w:pPr>
+      <w:proofErr w:type="gramStart"/>
+      <w:r>
+        <w:rPr>
+          <w:sz w:val="20"/>
+          <w:lang w:eastAsia="zh-CN"/>
+        </w:rPr>
+        <w:t>Compar</w:t>
+      </w:r>
+      <w:r>
+        <w:rPr>
+          <w:sz w:val="20"/>
+          <w:lang w:eastAsia="zh-CN"/>
+        </w:rPr>
+        <w:t>ing</w:t>
+      </w:r>
+      <w:proofErr w:type="gramEnd"/>
+      <w:r>
+        <w:rPr>
+          <w:sz w:val="20"/>
+          <w:lang w:eastAsia="zh-CN"/>
+        </w:rPr>
+        <w:t xml:space="preserve"> to other imputation methods like mode imputation, which could lead to the distribution of 0s and 1s skewed, this approach is simple, preserves the information that the value was missing, and allows the model to learn patterns associated with missing values.</w:t>
+      </w:r>
+    </w:p>
+    <w:p>
+      <w:pPr>
+        <w:rPr>
+          <w:sz w:val="20"/>
+          <w:lang w:eastAsia="zh-CN"/>
+        </w:rPr>
+      </w:pPr>
+    </w:p>
+    <w:p>
+      <w:pPr>
+        <w:pStyle w:val="51"/>
         <w:rPr>
           <w:bCs w:val="0"/>
           <w:i w:val="0"/>
@@ -1193,7 +1201,29 @@
           <w:szCs w:val="20"/>
           <w:lang w:eastAsia="zh-CN"/>
         </w:rPr>
-        <w:t>2.2 Data Information</w:t>
+      </w:pPr>
+      <w:r>
+        <w:rPr>
+          <w:rFonts w:hint="eastAsia"/>
+          <w:bCs w:val="0"/>
+          <w:i w:val="0"/>
+          <w:iCs w:val="0"/>
+          <w:sz w:val="20"/>
+          <w:szCs w:val="20"/>
+          <w:lang w:eastAsia="zh-CN"/>
+        </w:rPr>
+        <w:t>3</w:t>
+      </w:r>
+      <w:r>
+        <w:rPr>
+          <w:bCs w:val="0"/>
+          <w:i w:val="0"/>
+          <w:iCs w:val="0"/>
+          <w:sz w:val="20"/>
+          <w:szCs w:val="20"/>
+          <w:lang w:eastAsia="zh-CN"/>
+        </w:rPr>
+        <w:t>.2 Data Information</w:t>
       </w:r>
     </w:p>
     <w:p>
@@ -1249,7 +1279,7 @@
             <v:path o:extrusionok="f" gradientshapeok="t" o:connecttype="rect"/>
             <o:lock v:ext="edit" aspectratio="t"/>
           </v:shapetype>
-          <v:shape id="_x0000_i1025" type="#_x0000_t75" style="width:243pt;height:161.5pt">
+          <v:shape id="_x0000_i1025" type="#_x0000_t75" style="width:242.85pt;height:161.75pt">
             <v:imagedata r:id="rId6" o:title="dataBoxplot"/>
           </v:shape>
         </w:pict>
@@ -1338,7 +1368,7 @@
       </w:pPr>
       <w:r>
         <w:pict w14:anchorId="65F27B80">
-          <v:shape id="_x0000_i1026" type="#_x0000_t75" style="width:243pt;height:220pt">
+          <v:shape id="_x0000_i1026" type="#_x0000_t75" style="width:243.4pt;height:220.3pt">
             <v:imagedata r:id="rId7" o:title="Seaborn Heatg Imnportance"/>
           </v:shape>
         </w:pict>
@@ -1437,7 +1467,7 @@
         </w:rPr>
         <w:lastRenderedPageBreak/>
         <w:pict w14:anchorId="5FB9B27D">
-          <v:shape id="_x0000_i1027" type="#_x0000_t75" style="width:243pt;height:161.5pt">
+          <v:shape id="_x0000_i1027" type="#_x0000_t75" style="width:242.85pt;height:161.2pt">
             <v:imagedata r:id="rId8" o:title="barchart"/>
           </v:shape>
         </w:pict>
@@ -1590,10 +1620,11 @@
           <w:szCs w:val="20"/>
           <w:lang w:eastAsia="zh-CN"/>
         </w:rPr>
-        <w:t xml:space="preserve">2.3 </w:t>
-      </w:r>
-      <w:r>
-        <w:rPr>
+        <w:t>3</w:t>
+      </w:r>
+      <w:r>
+        <w:rPr>
+          <w:rFonts w:hint="eastAsia"/>
           <w:bCs w:val="0"/>
           <w:i w:val="0"/>
           <w:iCs w:val="0"/>
@@ -1601,6 +1632,17 @@
           <w:szCs w:val="20"/>
           <w:lang w:eastAsia="zh-CN"/>
         </w:rPr>
+        <w:t xml:space="preserve">.3 </w:t>
+      </w:r>
+      <w:r>
+        <w:rPr>
+          <w:bCs w:val="0"/>
+          <w:i w:val="0"/>
+          <w:iCs w:val="0"/>
+          <w:sz w:val="20"/>
+          <w:szCs w:val="20"/>
+          <w:lang w:eastAsia="zh-CN"/>
+        </w:rPr>
         <w:t>Data imbalance issue</w:t>
       </w:r>
     </w:p>
@@ -1689,7 +1731,7 @@
           <w:lang w:eastAsia="zh-CN"/>
         </w:rPr>
         <w:pict w14:anchorId="15B16FC0">
-          <v:shape id="_x0000_i1028" type="#_x0000_t75" style="width:243pt;height:137.5pt">
+          <v:shape id="_x0000_i1028" type="#_x0000_t75" style="width:242.85pt;height:137.55pt">
             <v:imagedata r:id="rId9" o:title="SmotCompare"/>
           </v:shape>
         </w:pict>
@@ -1763,10 +1805,11 @@
           <w:szCs w:val="20"/>
           <w:lang w:eastAsia="zh-CN"/>
         </w:rPr>
-        <w:t xml:space="preserve">2.4 </w:t>
-      </w:r>
-      <w:r>
-        <w:rPr>
+        <w:t>3</w:t>
+      </w:r>
+      <w:r>
+        <w:rPr>
+          <w:rFonts w:hint="eastAsia"/>
           <w:bCs w:val="0"/>
           <w:i w:val="0"/>
           <w:iCs w:val="0"/>
@@ -1774,91 +1817,9 @@
           <w:szCs w:val="20"/>
           <w:lang w:eastAsia="zh-CN"/>
         </w:rPr>
-        <w:t>Principal Component Analysis (PCA)</w:t>
-      </w:r>
-    </w:p>
-    <w:p>
-      <w:pPr>
-        <w:rPr>
-          <w:sz w:val="20"/>
-          <w:lang w:eastAsia="zh-CN"/>
-        </w:rPr>
-      </w:pPr>
-      <w:r>
-        <w:rPr>
-          <w:sz w:val="20"/>
-          <w:lang w:eastAsia="zh-CN"/>
-        </w:rPr>
-        <w:t>PCA can reduce the data dimension, preserving most of the variance in the data. This reduces data complexity while ensuring that model performance is not significantly impacted.</w:t>
-      </w:r>
-    </w:p>
-    <w:p>
-      <w:pPr>
-        <w:pStyle w:val="41"/>
-        <w:jc w:val="left"/>
-        <w:rPr>
-          <w:sz w:val="20"/>
-          <w:lang w:eastAsia="zh-CN"/>
-        </w:rPr>
-      </w:pPr>
-      <w:r>
-        <w:rPr>
-          <w:sz w:val="20"/>
-        </w:rPr>
-        <w:t>3.</w:t>
-      </w:r>
-      <w:r>
-        <w:rPr>
-          <w:caps w:val="0"/>
-        </w:rPr>
-        <w:t xml:space="preserve"> </w:t>
-      </w:r>
-      <w:r>
-        <w:rPr>
-          <w:rFonts w:hint="eastAsia"/>
-          <w:sz w:val="20"/>
-        </w:rPr>
-        <w:t>M</w:t>
-      </w:r>
-      <w:r>
-        <w:rPr>
-          <w:sz w:val="20"/>
-        </w:rPr>
-        <w:t>ODEL</w:t>
-      </w:r>
-      <w:r>
-        <w:rPr>
-          <w:rFonts w:hint="eastAsia"/>
-          <w:sz w:val="20"/>
-        </w:rPr>
-        <w:t xml:space="preserve"> </w:t>
-      </w:r>
-      <w:r>
-        <w:rPr>
-          <w:sz w:val="20"/>
-        </w:rPr>
-        <w:t xml:space="preserve">SELECTION AND </w:t>
-      </w:r>
-      <w:r>
-        <w:rPr>
-          <w:bCs/>
-          <w:sz w:val="20"/>
-        </w:rPr>
-        <w:t>Comparison</w:t>
-      </w:r>
-    </w:p>
-    <w:p>
-      <w:pPr>
-        <w:jc w:val="both"/>
-        <w:rPr>
-          <w:b/>
-          <w:sz w:val="20"/>
-        </w:rPr>
-      </w:pPr>
-    </w:p>
-    <w:p>
-      <w:pPr>
-        <w:pStyle w:val="51"/>
+        <w:t xml:space="preserve">.4 </w:t>
+      </w:r>
+      <w:r>
         <w:rPr>
           <w:bCs w:val="0"/>
           <w:i w:val="0"/>
@@ -1867,8 +1828,99 @@
           <w:szCs w:val="20"/>
           <w:lang w:eastAsia="zh-CN"/>
         </w:rPr>
-      </w:pPr>
-      <w:r>
+        <w:t>Principal Component Analysis (PCA)</w:t>
+      </w:r>
+    </w:p>
+    <w:p>
+      <w:pPr>
+        <w:rPr>
+          <w:sz w:val="20"/>
+          <w:lang w:eastAsia="zh-CN"/>
+        </w:rPr>
+      </w:pPr>
+      <w:r>
+        <w:rPr>
+          <w:sz w:val="20"/>
+          <w:lang w:eastAsia="zh-CN"/>
+        </w:rPr>
+        <w:t>PCA can reduce the data dimension, preserving most of the variance in the data. This reduces data complexity while ensuring that model performance is not significantly impacted.</w:t>
+      </w:r>
+    </w:p>
+    <w:p>
+      <w:pPr>
+        <w:pStyle w:val="41"/>
+        <w:jc w:val="left"/>
+        <w:rPr>
+          <w:sz w:val="20"/>
+          <w:lang w:eastAsia="zh-CN"/>
+        </w:rPr>
+      </w:pPr>
+      <w:r>
+        <w:rPr>
+          <w:rFonts w:hint="eastAsia"/>
+          <w:sz w:val="20"/>
+          <w:lang w:eastAsia="zh-CN"/>
+        </w:rPr>
+        <w:t>4</w:t>
+      </w:r>
+      <w:r>
+        <w:rPr>
+          <w:sz w:val="20"/>
+        </w:rPr>
+        <w:t>.</w:t>
+      </w:r>
+      <w:r>
+        <w:rPr>
+          <w:caps w:val="0"/>
+        </w:rPr>
+        <w:t xml:space="preserve"> </w:t>
+      </w:r>
+      <w:r>
+        <w:rPr>
+          <w:rFonts w:hint="eastAsia"/>
+          <w:sz w:val="20"/>
+        </w:rPr>
+        <w:t>M</w:t>
+      </w:r>
+      <w:r>
+        <w:rPr>
+          <w:sz w:val="20"/>
+        </w:rPr>
+        <w:t>ODEL</w:t>
+      </w:r>
+      <w:r>
+        <w:rPr>
+          <w:rFonts w:hint="eastAsia"/>
+          <w:sz w:val="20"/>
+        </w:rPr>
+        <w:t xml:space="preserve"> </w:t>
+      </w:r>
+      <w:r>
+        <w:rPr>
+          <w:sz w:val="20"/>
+        </w:rPr>
+        <w:t xml:space="preserve">SELECTION AND </w:t>
+      </w:r>
+      <w:r>
+        <w:rPr>
+          <w:bCs/>
+          <w:sz w:val="20"/>
+        </w:rPr>
+        <w:t>Comparison</w:t>
+      </w:r>
+    </w:p>
+    <w:p>
+      <w:pPr>
+        <w:jc w:val="both"/>
+        <w:rPr>
+          <w:b/>
+          <w:sz w:val="20"/>
+        </w:rPr>
+      </w:pPr>
+    </w:p>
+    <w:p>
+      <w:pPr>
+        <w:pStyle w:val="51"/>
         <w:rPr>
           <w:bCs w:val="0"/>
           <w:i w:val="0"/>
@@ -1877,7 +1929,29 @@
           <w:szCs w:val="20"/>
           <w:lang w:eastAsia="zh-CN"/>
         </w:rPr>
-        <w:t>3.1 PCR (classification task)</w:t>
+      </w:pPr>
+      <w:r>
+        <w:rPr>
+          <w:rFonts w:hint="eastAsia"/>
+          <w:bCs w:val="0"/>
+          <w:i w:val="0"/>
+          <w:iCs w:val="0"/>
+          <w:sz w:val="20"/>
+          <w:szCs w:val="20"/>
+          <w:lang w:eastAsia="zh-CN"/>
+        </w:rPr>
+        <w:t>4</w:t>
+      </w:r>
+      <w:r>
+        <w:rPr>
+          <w:bCs w:val="0"/>
+          <w:i w:val="0"/>
+          <w:iCs w:val="0"/>
+          <w:sz w:val="20"/>
+          <w:szCs w:val="20"/>
+          <w:lang w:eastAsia="zh-CN"/>
+        </w:rPr>
+        <w:t>.1 PCR (classification task)</w:t>
       </w:r>
     </w:p>
     <w:p>
@@ -3422,7 +3496,7 @@
           <w:szCs w:val="20"/>
           <w:lang w:eastAsia="zh-CN"/>
         </w:rPr>
-        <w:t>3.</w:t>
+        <w:br w:type="page"/>
       </w:r>
       <w:r>
         <w:rPr>
@@ -3434,7 +3508,8 @@
           <w:szCs w:val="20"/>
           <w:lang w:eastAsia="zh-CN"/>
         </w:rPr>
-        <w:t>2</w:t>
+        <w:lastRenderedPageBreak/>
+        <w:t>4</w:t>
       </w:r>
       <w:r>
         <w:rPr>
@@ -3445,7 +3520,7 @@
           <w:szCs w:val="20"/>
           <w:lang w:eastAsia="zh-CN"/>
         </w:rPr>
-        <w:t xml:space="preserve"> </w:t>
+        <w:t>.</w:t>
       </w:r>
       <w:r>
         <w:rPr>
@@ -3457,7 +3532,7 @@
           <w:szCs w:val="20"/>
           <w:lang w:eastAsia="zh-CN"/>
         </w:rPr>
-        <w:t>RFS</w:t>
+        <w:t>2</w:t>
       </w:r>
       <w:r>
         <w:rPr>
@@ -3468,7 +3543,7 @@
           <w:szCs w:val="20"/>
           <w:lang w:eastAsia="zh-CN"/>
         </w:rPr>
-        <w:t xml:space="preserve"> (</w:t>
+        <w:t xml:space="preserve"> </w:t>
       </w:r>
       <w:r>
         <w:rPr>
@@ -3480,7 +3555,7 @@
           <w:szCs w:val="20"/>
           <w:lang w:eastAsia="zh-CN"/>
         </w:rPr>
-        <w:t>regression</w:t>
+        <w:t>RFS</w:t>
       </w:r>
       <w:r>
         <w:rPr>
@@ -3491,6 +3566,29 @@
           <w:szCs w:val="20"/>
           <w:lang w:eastAsia="zh-CN"/>
         </w:rPr>
+        <w:t xml:space="preserve"> (</w:t>
+      </w:r>
+      <w:r>
+        <w:rPr>
+          <w:rFonts w:hint="eastAsia"/>
+          <w:bCs w:val="0"/>
+          <w:i w:val="0"/>
+          <w:iCs w:val="0"/>
+          <w:sz w:val="20"/>
+          <w:szCs w:val="20"/>
+          <w:lang w:eastAsia="zh-CN"/>
+        </w:rPr>
+        <w:t>regression</w:t>
+      </w:r>
+      <w:r>
+        <w:rPr>
+          <w:bCs w:val="0"/>
+          <w:i w:val="0"/>
+          <w:iCs w:val="0"/>
+          <w:sz w:val="20"/>
+          <w:szCs w:val="20"/>
+          <w:lang w:eastAsia="zh-CN"/>
+        </w:rPr>
         <w:t xml:space="preserve"> task)</w:t>
       </w:r>
     </w:p>
@@ -3506,7 +3604,6 @@
           <w:sz w:val="20"/>
           <w:lang w:eastAsia="zh-CN"/>
         </w:rPr>
-        <w:lastRenderedPageBreak/>
         <w:t xml:space="preserve">Linear Regression: </w:t>
       </w:r>
       <w:r>
@@ -3578,7 +3675,7 @@
           <w:sz w:val="20"/>
           <w:lang w:eastAsia="zh-CN"/>
         </w:rPr>
-        <w:t>4</w:t>
+        <w:t>5</w:t>
       </w:r>
       <w:r>
         <w:rPr>
@@ -3624,75 +3721,22 @@
     </w:p>
     <w:p>
       <w:pPr>
-        <w:rPr>
-          <w:b/>
-          <w:caps/>
-          <w:sz w:val="20"/>
-        </w:rPr>
-      </w:pPr>
-      <w:r>
-        <w:rPr>
-          <w:b/>
-          <w:caps/>
-          <w:sz w:val="20"/>
-        </w:rPr>
+        <w:pStyle w:val="41"/>
+      </w:pPr>
+      <w:r>
         <w:br w:type="page"/>
       </w:r>
       <w:r>
         <w:rPr>
-          <w:b/>
-          <w:caps/>
-          <w:sz w:val="20"/>
+          <w:rFonts w:hint="eastAsia"/>
+          <w:lang w:eastAsia="zh-CN"/>
         </w:rPr>
         <w:lastRenderedPageBreak/>
-        <w:t>11. References</w:t>
-      </w:r>
-    </w:p>
-    <w:p>
-      <w:pPr>
-        <w:jc w:val="both"/>
-        <w:rPr>
-          <w:sz w:val="20"/>
-        </w:rPr>
-      </w:pPr>
-    </w:p>
-    <w:p>
-      <w:pPr>
-        <w:pStyle w:val="22"/>
-        <w:ind w:firstLine="0"/>
-      </w:pPr>
-      <w:r>
-        <w:t xml:space="preserve">List and number all bibliographical references at the end of the paper.  The references can be numbered in alphabetic order or in order of appearance in the document.  When referring to them in the text, type the corresponding reference number in square brackets as shown at the end of this sentence [2]. </w:t>
-      </w:r>
-      <w:r>
-        <w:t>An additional</w:t>
-      </w:r>
-      <w:r>
-        <w:t xml:space="preserve"> </w:t>
-      </w:r>
-      <w:r>
-        <w:t>final page (the fifth page, in most cases)</w:t>
-      </w:r>
-      <w:r>
-        <w:t xml:space="preserve"> is allowed, but</w:t>
-      </w:r>
-      <w:r>
-        <w:t xml:space="preserve"> must contain only references to</w:t>
-      </w:r>
-      <w:r>
-        <w:t xml:space="preserve"> </w:t>
-      </w:r>
-      <w:r>
-        <w:t>the prior literature.</w:t>
-      </w:r>
-    </w:p>
-    <w:p>
-      <w:pPr>
-        <w:jc w:val="both"/>
-        <w:rPr>
-          <w:sz w:val="20"/>
-        </w:rPr>
-      </w:pPr>
+        <w:t>6</w:t>
+      </w:r>
+      <w:r>
+        <w:t>. References</w:t>
+      </w:r>
     </w:p>
     <w:p>
       <w:pPr>
@@ -4120,7 +4164,6 @@
       <w:pPr>
         <w:jc w:val="both"/>
         <w:rPr>
-          <w:rFonts w:hint="eastAsia"/>
           <w:sz w:val="18"/>
           <w:lang w:eastAsia="zh-CN"/>
         </w:rPr>
@@ -4647,7 +4690,17 @@
                 <w:sz w:val="20"/>
                 <w:lang w:eastAsia="zh-CN"/>
               </w:rPr>
-              <w:t>80%</w:t>
+              <w:t>60</w:t>
+            </w:r>
+            <w:r>
+              <w:rPr>
+                <w:rFonts w:hint="eastAsia"/>
+                <w:b/>
+                <w:caps/>
+                <w:sz w:val="20"/>
+                <w:lang w:eastAsia="zh-CN"/>
+              </w:rPr>
+              <w:t>%</w:t>
             </w:r>
           </w:p>
         </w:tc>
@@ -5210,7 +5263,17 @@
                 <w:sz w:val="20"/>
                 <w:lang w:eastAsia="zh-CN"/>
               </w:rPr>
-              <w:t>0%</w:t>
+              <w:t>0</w:t>
+            </w:r>
+            <w:r>
+              <w:rPr>
+                <w:rFonts w:hint="eastAsia"/>
+                <w:b/>
+                <w:caps/>
+                <w:sz w:val="20"/>
+                <w:lang w:eastAsia="zh-CN"/>
+              </w:rPr>
+              <w:t>%</w:t>
             </w:r>
           </w:p>
         </w:tc>
@@ -5371,6 +5434,14 @@
                 <w:lang w:eastAsia="zh-CN"/>
               </w:rPr>
             </w:pPr>
+            <w:r>
+              <w:rPr>
+                <w:rFonts w:hint="eastAsia"/>
+                <w:sz w:val="20"/>
+                <w:lang w:eastAsia="zh-CN"/>
+              </w:rPr>
+              <w:t>2</w:t>
+            </w:r>
             <w:r>
               <w:rPr>
                 <w:rFonts w:hint="eastAsia"/>
@@ -6718,6 +6789,7 @@
   <w:style w:type="character" w:default="1" w:styleId="a2">
     <w:name w:val="Default Paragraph Font"/>
     <w:uiPriority w:val="1"/>
+    <w:semiHidden/>
     <w:unhideWhenUsed/>
   </w:style>
   <w:style w:type="table" w:default="1" w:styleId="a3">

</xml_diff>